<commit_message>
Update to How-to Doc
</commit_message>
<xml_diff>
--- a/src/assets/How-To.docx
+++ b/src/assets/How-To.docx
@@ -87,9 +87,26 @@
     </w:p>
     <w:p>
       <w:r>
-        <w:t xml:space="preserve">Public URL: </w:t>
+        <w:t>Public URL:</w:t>
+      </w:r>
+      <w:r>
+        <w:t xml:space="preserve"> </w:t>
       </w:r>
       <w:hyperlink r:id="rId9" w:history="1">
+        <w:r>
+          <w:rPr>
+            <w:rStyle w:val="Hyperlink"/>
+          </w:rPr>
+          <w:t>https://aka.ms/dpmap</w:t>
+        </w:r>
+      </w:hyperlink>
+      <w:r>
+        <w:t xml:space="preserve"> or</w:t>
+      </w:r>
+      <w:r>
+        <w:t xml:space="preserve"> </w:t>
+      </w:r>
+      <w:hyperlink r:id="rId10" w:history="1">
         <w:r>
           <w:rPr>
             <w:rStyle w:val="Hyperlink"/>
@@ -113,7 +130,7 @@
       <w:r>
         <w:t xml:space="preserve">The purpose of this project is outlined in the GitHub Readme file: </w:t>
       </w:r>
-      <w:hyperlink r:id="rId10" w:history="1">
+      <w:hyperlink r:id="rId11" w:history="1">
         <w:r>
           <w:rPr>
             <w:rStyle w:val="Hyperlink"/>
@@ -171,84 +188,6 @@
                 <pic:pic xmlns:pic="http://schemas.openxmlformats.org/drawingml/2006/picture">
                   <pic:nvPicPr>
                     <pic:cNvPr id="0" name="Picture 1"/>
-                    <pic:cNvPicPr>
-                      <a:picLocks noChangeAspect="1" noChangeArrowheads="1"/>
-                    </pic:cNvPicPr>
-                  </pic:nvPicPr>
-                  <pic:blipFill>
-                    <a:blip r:embed="rId11">
-                      <a:extLst>
-                        <a:ext uri="{28A0092B-C50C-407E-A947-70E740481C1C}">
-                          <a14:useLocalDpi xmlns:a14="http://schemas.microsoft.com/office/drawing/2010/main" val="0"/>
-                        </a:ext>
-                      </a:extLst>
-                    </a:blip>
-                    <a:srcRect/>
-                    <a:stretch>
-                      <a:fillRect/>
-                    </a:stretch>
-                  </pic:blipFill>
-                  <pic:spPr bwMode="auto">
-                    <a:xfrm>
-                      <a:off x="0" y="0"/>
-                      <a:ext cx="4229100" cy="2914650"/>
-                    </a:xfrm>
-                    <a:prstGeom prst="rect">
-                      <a:avLst/>
-                    </a:prstGeom>
-                    <a:noFill/>
-                    <a:ln>
-                      <a:noFill/>
-                    </a:ln>
-                  </pic:spPr>
-                </pic:pic>
-              </a:graphicData>
-            </a:graphic>
-          </wp:inline>
-        </w:drawing>
-      </w:r>
-    </w:p>
-    <w:p>
-      <w:pPr>
-        <w:pStyle w:val="Caption"/>
-      </w:pPr>
-      <w:r>
-        <w:t xml:space="preserve">Figure </w:t>
-      </w:r>
-      <w:fldSimple w:instr=" SEQ Figure \* ARABIC ">
-        <w:r>
-          <w:rPr>
-            <w:noProof/>
-          </w:rPr>
-          <w:t>1</w:t>
-        </w:r>
-      </w:fldSimple>
-      <w:r>
-        <w:t>: Filter Pane</w:t>
-      </w:r>
-    </w:p>
-    <w:p>
-      <w:pPr>
-        <w:keepNext/>
-      </w:pPr>
-      <w:r>
-        <w:rPr>
-          <w:noProof/>
-        </w:rPr>
-        <w:lastRenderedPageBreak/>
-        <w:drawing>
-          <wp:inline distT="0" distB="0" distL="0" distR="0" wp14:anchorId="1B769CDD" wp14:editId="7C814A19">
-            <wp:extent cx="4229100" cy="2914650"/>
-            <wp:effectExtent l="0" t="0" r="0" b="0"/>
-            <wp:docPr id="5" name="Picture 5" descr="Mapping Display on the right"/>
-            <wp:cNvGraphicFramePr>
-              <a:graphicFrameLocks xmlns:a="http://schemas.openxmlformats.org/drawingml/2006/main" noChangeAspect="1"/>
-            </wp:cNvGraphicFramePr>
-            <a:graphic xmlns:a="http://schemas.openxmlformats.org/drawingml/2006/main">
-              <a:graphicData uri="http://schemas.openxmlformats.org/drawingml/2006/picture">
-                <pic:pic xmlns:pic="http://schemas.openxmlformats.org/drawingml/2006/picture">
-                  <pic:nvPicPr>
-                    <pic:cNvPr id="0" name="Picture 3"/>
                     <pic:cNvPicPr>
                       <a:picLocks noChangeAspect="1" noChangeArrowheads="1"/>
                     </pic:cNvPicPr>
@@ -293,14 +232,118 @@
       <w:r>
         <w:t xml:space="preserve">Figure </w:t>
       </w:r>
-      <w:fldSimple w:instr=" SEQ Figure \* ARABIC ">
-        <w:r>
-          <w:rPr>
-            <w:noProof/>
-          </w:rPr>
-          <w:t>2</w:t>
-        </w:r>
-      </w:fldSimple>
+      <w:r>
+        <w:fldChar w:fldCharType="begin"/>
+      </w:r>
+      <w:r>
+        <w:instrText xml:space="preserve"> SEQ Figure \* ARABIC </w:instrText>
+      </w:r>
+      <w:r>
+        <w:fldChar w:fldCharType="separate"/>
+      </w:r>
+      <w:r>
+        <w:rPr>
+          <w:noProof/>
+        </w:rPr>
+        <w:t>1</w:t>
+      </w:r>
+      <w:r>
+        <w:rPr>
+          <w:noProof/>
+        </w:rPr>
+        <w:fldChar w:fldCharType="end"/>
+      </w:r>
+      <w:r>
+        <w:t>: Filter Pane</w:t>
+      </w:r>
+    </w:p>
+    <w:p>
+      <w:pPr>
+        <w:keepNext/>
+      </w:pPr>
+      <w:r>
+        <w:rPr>
+          <w:noProof/>
+        </w:rPr>
+        <w:lastRenderedPageBreak/>
+        <w:drawing>
+          <wp:inline distT="0" distB="0" distL="0" distR="0" wp14:anchorId="1B769CDD" wp14:editId="7C814A19">
+            <wp:extent cx="4229100" cy="2914650"/>
+            <wp:effectExtent l="0" t="0" r="0" b="0"/>
+            <wp:docPr id="5" name="Picture 5" descr="Mapping Display on the right"/>
+            <wp:cNvGraphicFramePr>
+              <a:graphicFrameLocks xmlns:a="http://schemas.openxmlformats.org/drawingml/2006/main" noChangeAspect="1"/>
+            </wp:cNvGraphicFramePr>
+            <a:graphic xmlns:a="http://schemas.openxmlformats.org/drawingml/2006/main">
+              <a:graphicData uri="http://schemas.openxmlformats.org/drawingml/2006/picture">
+                <pic:pic xmlns:pic="http://schemas.openxmlformats.org/drawingml/2006/picture">
+                  <pic:nvPicPr>
+                    <pic:cNvPr id="0" name="Picture 3"/>
+                    <pic:cNvPicPr>
+                      <a:picLocks noChangeAspect="1" noChangeArrowheads="1"/>
+                    </pic:cNvPicPr>
+                  </pic:nvPicPr>
+                  <pic:blipFill>
+                    <a:blip r:embed="rId13">
+                      <a:extLst>
+                        <a:ext uri="{28A0092B-C50C-407E-A947-70E740481C1C}">
+                          <a14:useLocalDpi xmlns:a14="http://schemas.microsoft.com/office/drawing/2010/main" val="0"/>
+                        </a:ext>
+                      </a:extLst>
+                    </a:blip>
+                    <a:srcRect/>
+                    <a:stretch>
+                      <a:fillRect/>
+                    </a:stretch>
+                  </pic:blipFill>
+                  <pic:spPr bwMode="auto">
+                    <a:xfrm>
+                      <a:off x="0" y="0"/>
+                      <a:ext cx="4229100" cy="2914650"/>
+                    </a:xfrm>
+                    <a:prstGeom prst="rect">
+                      <a:avLst/>
+                    </a:prstGeom>
+                    <a:noFill/>
+                    <a:ln>
+                      <a:noFill/>
+                    </a:ln>
+                  </pic:spPr>
+                </pic:pic>
+              </a:graphicData>
+            </a:graphic>
+          </wp:inline>
+        </w:drawing>
+      </w:r>
+    </w:p>
+    <w:p>
+      <w:pPr>
+        <w:pStyle w:val="Caption"/>
+      </w:pPr>
+      <w:r>
+        <w:t xml:space="preserve">Figure </w:t>
+      </w:r>
+      <w:r>
+        <w:fldChar w:fldCharType="begin"/>
+      </w:r>
+      <w:r>
+        <w:instrText xml:space="preserve"> SEQ Figure \* ARABIC </w:instrText>
+      </w:r>
+      <w:r>
+        <w:fldChar w:fldCharType="separate"/>
+      </w:r>
+      <w:r>
+        <w:rPr>
+          <w:noProof/>
+        </w:rPr>
+        <w:t>2</w:t>
+      </w:r>
+      <w:r>
+        <w:rPr>
+          <w:noProof/>
+        </w:rPr>
+        <w:fldChar w:fldCharType="end"/>
+      </w:r>
       <w:r>
         <w:t xml:space="preserve"> Mapping Display</w:t>
       </w:r>
@@ -347,7 +390,7 @@
                     </pic:cNvPicPr>
                   </pic:nvPicPr>
                   <pic:blipFill>
-                    <a:blip r:embed="rId13">
+                    <a:blip r:embed="rId14">
                       <a:extLst>
                         <a:ext uri="{28A0092B-C50C-407E-A947-70E740481C1C}">
                           <a14:useLocalDpi xmlns:a14="http://schemas.microsoft.com/office/drawing/2010/main" val="0"/>
@@ -386,25 +429,59 @@
       <w:r>
         <w:t xml:space="preserve">Figure </w:t>
       </w:r>
-      <w:fldSimple w:instr=" SEQ Figure \* ARABIC ">
-        <w:r>
-          <w:rPr>
-            <w:noProof/>
-          </w:rPr>
-          <w:t>3</w:t>
-        </w:r>
-      </w:fldSimple>
+      <w:r>
+        <w:fldChar w:fldCharType="begin"/>
+      </w:r>
+      <w:r>
+        <w:instrText xml:space="preserve"> SEQ Figure \* ARABIC </w:instrText>
+      </w:r>
+      <w:r>
+        <w:fldChar w:fldCharType="separate"/>
+      </w:r>
+      <w:r>
+        <w:rPr>
+          <w:noProof/>
+        </w:rPr>
+        <w:t>3</w:t>
+      </w:r>
+      <w:r>
+        <w:rPr>
+          <w:noProof/>
+        </w:rPr>
+        <w:fldChar w:fldCharType="end"/>
+      </w:r>
       <w:r>
         <w:t xml:space="preserve"> Available regulations listed from filter pane</w:t>
       </w:r>
     </w:p>
     <w:p>
       <w:r>
+        <w:t>User may add up to two regulations to be added. For example, GDPR and California CCPA are added in the following screen shot (see figure 4).</w:t>
+      </w:r>
+      <w:r>
+        <w:t xml:space="preserve"> To dismiss any of the regulation from the mapping display, user </w:t>
+      </w:r>
+      <w:r>
         <w:lastRenderedPageBreak/>
-        <w:t>User may add up to two regulations to be added. For example, GDPR and California CCPA are added in the following screen shot (see figure 4).</w:t>
-      </w:r>
-      <w:r>
-        <w:t xml:space="preserve"> To dismiss any of the regulation from the mapping display, user can click on the “X” icon to the right of the regulation.</w:t>
+        <w:t>can click on the “X” icon to the right of the regulation.</w:t>
+      </w:r>
+      <w:r>
+        <w:t xml:space="preserve"> Where available, a </w:t>
+      </w:r>
+      <w:r>
+        <w:t>direct link to the regulatory text is provided</w:t>
+      </w:r>
+      <w:r>
+        <w:t xml:space="preserve">. </w:t>
+      </w:r>
+      <w:r>
+        <w:t xml:space="preserve">All blue underlined numbers in GDPR as seen in figure </w:t>
+      </w:r>
+      <w:r>
+        <w:t>4, for example, are directly linked to the corresponding articles</w:t>
+      </w:r>
+      <w:r>
+        <w:t>.</w:t>
       </w:r>
     </w:p>
     <w:p>
@@ -412,11 +489,14 @@
         <w:keepNext/>
       </w:pPr>
       <w:r>
+        <w:rPr>
+          <w:noProof/>
+        </w:rPr>
         <w:drawing>
-          <wp:inline distT="0" distB="0" distL="0" distR="0" wp14:anchorId="6DD68452" wp14:editId="222E0D8C">
-            <wp:extent cx="5943600" cy="2350135"/>
+          <wp:inline distT="0" distB="0" distL="0" distR="0" wp14:anchorId="6DD68452" wp14:editId="17F5CD3A">
+            <wp:extent cx="4980609" cy="2350135"/>
             <wp:effectExtent l="0" t="0" r="0" b="0"/>
-            <wp:docPr id="7" name="Picture 7" descr="Unfiltered view of GDPR and CCPA mappings"/>
+            <wp:docPr id="7" name="Picture 7"/>
             <wp:cNvGraphicFramePr>
               <a:graphicFrameLocks xmlns:a="http://schemas.openxmlformats.org/drawingml/2006/main" noChangeAspect="1"/>
             </wp:cNvGraphicFramePr>
@@ -424,11 +504,17 @@
               <a:graphicData uri="http://schemas.openxmlformats.org/drawingml/2006/picture">
                 <pic:pic xmlns:pic="http://schemas.openxmlformats.org/drawingml/2006/picture">
                   <pic:nvPicPr>
-                    <pic:cNvPr id="1" name=""/>
+                    <pic:cNvPr id="7" name="Picture 7"/>
                     <pic:cNvPicPr/>
                   </pic:nvPicPr>
                   <pic:blipFill>
-                    <a:blip r:embed="rId14"/>
+                    <a:blip r:embed="rId15" cstate="print">
+                      <a:extLst>
+                        <a:ext uri="{28A0092B-C50C-407E-A947-70E740481C1C}">
+                          <a14:useLocalDpi xmlns:a14="http://schemas.microsoft.com/office/drawing/2010/main" val="0"/>
+                        </a:ext>
+                      </a:extLst>
+                    </a:blip>
                     <a:stretch>
                       <a:fillRect/>
                     </a:stretch>
@@ -436,7 +522,7 @@
                   <pic:spPr>
                     <a:xfrm>
                       <a:off x="0" y="0"/>
-                      <a:ext cx="5943600" cy="2350135"/>
+                      <a:ext cx="4980609" cy="2350135"/>
                     </a:xfrm>
                     <a:prstGeom prst="rect">
                       <a:avLst/>
@@ -456,14 +542,27 @@
       <w:r>
         <w:t xml:space="preserve">Figure </w:t>
       </w:r>
-      <w:fldSimple w:instr=" SEQ Figure \* ARABIC ">
-        <w:r>
-          <w:rPr>
-            <w:noProof/>
-          </w:rPr>
-          <w:t>4</w:t>
-        </w:r>
-      </w:fldSimple>
+      <w:r>
+        <w:fldChar w:fldCharType="begin"/>
+      </w:r>
+      <w:r>
+        <w:instrText xml:space="preserve"> SEQ Figure \* ARABIC </w:instrText>
+      </w:r>
+      <w:r>
+        <w:fldChar w:fldCharType="separate"/>
+      </w:r>
+      <w:r>
+        <w:rPr>
+          <w:noProof/>
+        </w:rPr>
+        <w:t>4</w:t>
+      </w:r>
+      <w:r>
+        <w:rPr>
+          <w:noProof/>
+        </w:rPr>
+        <w:fldChar w:fldCharType="end"/>
+      </w:r>
       <w:r>
         <w:t xml:space="preserve"> Unfiltered view of GDPR and CCPA mappings</w:t>
       </w:r>
@@ -499,10 +598,10 @@
           <w:noProof/>
         </w:rPr>
         <w:drawing>
-          <wp:inline distT="0" distB="0" distL="0" distR="0" wp14:anchorId="2D4BAF50" wp14:editId="0C2BA5D7">
-            <wp:extent cx="5943600" cy="2820670"/>
-            <wp:effectExtent l="0" t="0" r="0" b="0"/>
-            <wp:docPr id="8" name="Picture 8" descr="GDPR selected for filtering"/>
+          <wp:inline distT="0" distB="0" distL="0" distR="0" wp14:anchorId="2D4BAF50" wp14:editId="58AA46B0">
+            <wp:extent cx="5943600" cy="2761545"/>
+            <wp:effectExtent l="0" t="0" r="0" b="1270"/>
+            <wp:docPr id="8" name="Picture 8"/>
             <wp:cNvGraphicFramePr>
               <a:graphicFrameLocks xmlns:a="http://schemas.openxmlformats.org/drawingml/2006/main" noChangeAspect="1"/>
             </wp:cNvGraphicFramePr>
@@ -510,20 +609,19 @@
               <a:graphicData uri="http://schemas.openxmlformats.org/drawingml/2006/picture">
                 <pic:pic xmlns:pic="http://schemas.openxmlformats.org/drawingml/2006/picture">
                   <pic:nvPicPr>
-                    <pic:cNvPr id="0" name="Picture 7"/>
+                    <pic:cNvPr id="8" name="Picture 8"/>
                     <pic:cNvPicPr>
                       <a:picLocks noChangeAspect="1" noChangeArrowheads="1"/>
                     </pic:cNvPicPr>
                   </pic:nvPicPr>
                   <pic:blipFill>
-                    <a:blip r:embed="rId15" cstate="print">
+                    <a:blip r:embed="rId16" cstate="print">
                       <a:extLst>
                         <a:ext uri="{28A0092B-C50C-407E-A947-70E740481C1C}">
                           <a14:useLocalDpi xmlns:a14="http://schemas.microsoft.com/office/drawing/2010/main" val="0"/>
                         </a:ext>
                       </a:extLst>
                     </a:blip>
-                    <a:srcRect/>
                     <a:stretch>
                       <a:fillRect/>
                     </a:stretch>
@@ -531,7 +629,7 @@
                   <pic:spPr bwMode="auto">
                     <a:xfrm>
                       <a:off x="0" y="0"/>
-                      <a:ext cx="5943600" cy="2820670"/>
+                      <a:ext cx="5943600" cy="2761545"/>
                     </a:xfrm>
                     <a:prstGeom prst="rect">
                       <a:avLst/>
@@ -555,14 +653,30 @@
       <w:r>
         <w:t xml:space="preserve">Figure </w:t>
       </w:r>
-      <w:fldSimple w:instr=" SEQ Figure \* ARABIC ">
-        <w:r>
-          <w:rPr>
-            <w:noProof/>
-          </w:rPr>
-          <w:t>5</w:t>
-        </w:r>
-      </w:fldSimple>
+      <w:r>
+        <w:fldChar w:fldCharType="begin"/>
+      </w:r>
+      <w:r>
+        <w:instrText xml:space="preserve"> SEQ Figure \*</w:instrText>
+      </w:r>
+      <w:r>
+        <w:instrText xml:space="preserve"> ARABIC </w:instrText>
+      </w:r>
+      <w:r>
+        <w:fldChar w:fldCharType="separate"/>
+      </w:r>
+      <w:r>
+        <w:rPr>
+          <w:noProof/>
+        </w:rPr>
+        <w:t>5</w:t>
+      </w:r>
+      <w:r>
+        <w:rPr>
+          <w:noProof/>
+        </w:rPr>
+        <w:fldChar w:fldCharType="end"/>
+      </w:r>
       <w:r>
         <w:t xml:space="preserve"> GDPR selected for filtering</w:t>
       </w:r>
@@ -608,10 +722,10 @@
           <w:noProof/>
         </w:rPr>
         <w:drawing>
-          <wp:inline distT="0" distB="0" distL="0" distR="0" wp14:anchorId="35A70EFE" wp14:editId="6293736E">
-            <wp:extent cx="3838575" cy="3857625"/>
-            <wp:effectExtent l="0" t="0" r="9525" b="9525"/>
-            <wp:docPr id="9" name="Picture 9" descr="Hierarchy of GDPR Article 6 and 6.1 shown"/>
+          <wp:inline distT="0" distB="0" distL="0" distR="0" wp14:anchorId="35A70EFE" wp14:editId="59BEAB62">
+            <wp:extent cx="3838575" cy="3790169"/>
+            <wp:effectExtent l="0" t="0" r="0" b="1270"/>
+            <wp:docPr id="9" name="Picture 9"/>
             <wp:cNvGraphicFramePr>
               <a:graphicFrameLocks xmlns:a="http://schemas.openxmlformats.org/drawingml/2006/main" noChangeAspect="1"/>
             </wp:cNvGraphicFramePr>
@@ -619,20 +733,19 @@
               <a:graphicData uri="http://schemas.openxmlformats.org/drawingml/2006/picture">
                 <pic:pic xmlns:pic="http://schemas.openxmlformats.org/drawingml/2006/picture">
                   <pic:nvPicPr>
-                    <pic:cNvPr id="0" name="Picture 9"/>
+                    <pic:cNvPr id="9" name="Picture 9"/>
                     <pic:cNvPicPr>
                       <a:picLocks noChangeAspect="1" noChangeArrowheads="1"/>
                     </pic:cNvPicPr>
                   </pic:nvPicPr>
                   <pic:blipFill>
-                    <a:blip r:embed="rId16">
+                    <a:blip r:embed="rId17">
                       <a:extLst>
                         <a:ext uri="{28A0092B-C50C-407E-A947-70E740481C1C}">
                           <a14:useLocalDpi xmlns:a14="http://schemas.microsoft.com/office/drawing/2010/main" val="0"/>
                         </a:ext>
                       </a:extLst>
                     </a:blip>
-                    <a:srcRect/>
                     <a:stretch>
                       <a:fillRect/>
                     </a:stretch>
@@ -640,7 +753,7 @@
                   <pic:spPr bwMode="auto">
                     <a:xfrm>
                       <a:off x="0" y="0"/>
-                      <a:ext cx="3838575" cy="3857625"/>
+                      <a:ext cx="3838575" cy="3790169"/>
                     </a:xfrm>
                     <a:prstGeom prst="rect">
                       <a:avLst/>
@@ -664,14 +777,27 @@
       <w:r>
         <w:t xml:space="preserve">Figure </w:t>
       </w:r>
-      <w:fldSimple w:instr=" SEQ Figure \* ARABIC ">
-        <w:r>
-          <w:rPr>
-            <w:noProof/>
-          </w:rPr>
-          <w:t>6</w:t>
-        </w:r>
-      </w:fldSimple>
+      <w:r>
+        <w:fldChar w:fldCharType="begin"/>
+      </w:r>
+      <w:r>
+        <w:instrText xml:space="preserve"> SEQ Figure \* ARABIC </w:instrText>
+      </w:r>
+      <w:r>
+        <w:fldChar w:fldCharType="separate"/>
+      </w:r>
+      <w:r>
+        <w:rPr>
+          <w:noProof/>
+        </w:rPr>
+        <w:t>6</w:t>
+      </w:r>
+      <w:r>
+        <w:rPr>
+          <w:noProof/>
+        </w:rPr>
+        <w:fldChar w:fldCharType="end"/>
+      </w:r>
       <w:r>
         <w:t xml:space="preserve"> Hierarchy of GDPR Article 6 and 6.1 shown</w:t>
       </w:r>
@@ -702,10 +828,10 @@
         </w:rPr>
         <w:lastRenderedPageBreak/>
         <w:drawing>
-          <wp:inline distT="0" distB="0" distL="0" distR="0" wp14:anchorId="4F55D295" wp14:editId="726099BA">
-            <wp:extent cx="5943600" cy="2461260"/>
+          <wp:inline distT="0" distB="0" distL="0" distR="0" wp14:anchorId="4F55D295" wp14:editId="672F582B">
+            <wp:extent cx="5133253" cy="2461260"/>
             <wp:effectExtent l="0" t="0" r="0" b="0"/>
-            <wp:docPr id="11" name="Picture 11" descr="GDPR Article 6.2 selected for filtering"/>
+            <wp:docPr id="11" name="Picture 11"/>
             <wp:cNvGraphicFramePr>
               <a:graphicFrameLocks xmlns:a="http://schemas.openxmlformats.org/drawingml/2006/main" noChangeAspect="1"/>
             </wp:cNvGraphicFramePr>
@@ -713,20 +839,19 @@
               <a:graphicData uri="http://schemas.openxmlformats.org/drawingml/2006/picture">
                 <pic:pic xmlns:pic="http://schemas.openxmlformats.org/drawingml/2006/picture">
                   <pic:nvPicPr>
-                    <pic:cNvPr id="0" name="Picture 11"/>
+                    <pic:cNvPr id="11" name="Picture 11"/>
                     <pic:cNvPicPr>
                       <a:picLocks noChangeAspect="1" noChangeArrowheads="1"/>
                     </pic:cNvPicPr>
                   </pic:nvPicPr>
                   <pic:blipFill>
-                    <a:blip r:embed="rId17" cstate="print">
+                    <a:blip r:embed="rId18" cstate="print">
                       <a:extLst>
                         <a:ext uri="{28A0092B-C50C-407E-A947-70E740481C1C}">
                           <a14:useLocalDpi xmlns:a14="http://schemas.microsoft.com/office/drawing/2010/main" val="0"/>
                         </a:ext>
                       </a:extLst>
                     </a:blip>
-                    <a:srcRect/>
                     <a:stretch>
                       <a:fillRect/>
                     </a:stretch>
@@ -734,7 +859,7 @@
                   <pic:spPr bwMode="auto">
                     <a:xfrm>
                       <a:off x="0" y="0"/>
-                      <a:ext cx="5943600" cy="2461260"/>
+                      <a:ext cx="5133253" cy="2461260"/>
                     </a:xfrm>
                     <a:prstGeom prst="rect">
                       <a:avLst/>
@@ -758,14 +883,27 @@
       <w:r>
         <w:t xml:space="preserve">Figure </w:t>
       </w:r>
-      <w:fldSimple w:instr=" SEQ Figure \* ARABIC ">
-        <w:r>
-          <w:rPr>
-            <w:noProof/>
-          </w:rPr>
-          <w:t>7</w:t>
-        </w:r>
-      </w:fldSimple>
+      <w:r>
+        <w:fldChar w:fldCharType="begin"/>
+      </w:r>
+      <w:r>
+        <w:instrText xml:space="preserve"> SEQ Figure \* ARABIC </w:instrText>
+      </w:r>
+      <w:r>
+        <w:fldChar w:fldCharType="separate"/>
+      </w:r>
+      <w:r>
+        <w:rPr>
+          <w:noProof/>
+        </w:rPr>
+        <w:t>7</w:t>
+      </w:r>
+      <w:r>
+        <w:rPr>
+          <w:noProof/>
+        </w:rPr>
+        <w:fldChar w:fldCharType="end"/>
+      </w:r>
       <w:r>
         <w:t xml:space="preserve"> </w:t>
       </w:r>
@@ -783,7 +921,16 @@
     </w:p>
     <w:p>
       <w:r>
-        <w:t>In case of complex mapping, user can select components on the mapping display to better view the mapping relationship. Selected component is shown in light blue. Mapping links are bolded to enable easy viewing. In the following example, we filtered by GDPR Article 15 which is mapped to many components of ISO/IEC 27701 and CCPA. Then we click on ISO/IEC 27701 clause 7.5.1 to see that it is mapped to GDPR Article 15.2 and CCPA 1798.110 b &amp; c (see figure 8).</w:t>
+        <w:t xml:space="preserve">In case of complex mapping, user can select components on the mapping display to better view the mapping relationship. Selected component is shown in light blue. Mapping links </w:t>
+      </w:r>
+      <w:r>
+        <w:t>outline</w:t>
+      </w:r>
+      <w:r>
+        <w:t xml:space="preserve">s </w:t>
+      </w:r>
+      <w:r>
+        <w:t>are bolded to enable easy viewing. In the following example, we filtered by GDPR Article 15 which is mapped to many components of ISO/IEC 27701 and CCPA. Then we click on ISO/IEC 27701 clause 7.5.1 to see that it is mapped to GDPR Article 15.2 and CCPA 1798.110 b &amp; c (see figure 8).</w:t>
       </w:r>
     </w:p>
     <w:p>
@@ -791,11 +938,456 @@
         <w:keepNext/>
       </w:pPr>
       <w:r>
+        <w:rPr>
+          <w:noProof/>
+        </w:rPr>
         <w:drawing>
-          <wp:inline distT="0" distB="0" distL="0" distR="0" wp14:anchorId="527D347A" wp14:editId="31799394">
-            <wp:extent cx="5943600" cy="2571750"/>
+          <wp:inline distT="0" distB="0" distL="0" distR="0" wp14:anchorId="527D347A" wp14:editId="50EB6A6E">
+            <wp:extent cx="5347784" cy="2571750"/>
+            <wp:effectExtent l="0" t="0" r="5715" b="0"/>
+            <wp:docPr id="12" name="Picture 12"/>
+            <wp:cNvGraphicFramePr>
+              <a:graphicFrameLocks xmlns:a="http://schemas.openxmlformats.org/drawingml/2006/main" noChangeAspect="1"/>
+            </wp:cNvGraphicFramePr>
+            <a:graphic xmlns:a="http://schemas.openxmlformats.org/drawingml/2006/main">
+              <a:graphicData uri="http://schemas.openxmlformats.org/drawingml/2006/picture">
+                <pic:pic xmlns:pic="http://schemas.openxmlformats.org/drawingml/2006/picture">
+                  <pic:nvPicPr>
+                    <pic:cNvPr id="12" name="Picture 12"/>
+                    <pic:cNvPicPr/>
+                  </pic:nvPicPr>
+                  <pic:blipFill>
+                    <a:blip r:embed="rId19" cstate="print">
+                      <a:extLst>
+                        <a:ext uri="{28A0092B-C50C-407E-A947-70E740481C1C}">
+                          <a14:useLocalDpi xmlns:a14="http://schemas.microsoft.com/office/drawing/2010/main" val="0"/>
+                        </a:ext>
+                      </a:extLst>
+                    </a:blip>
+                    <a:stretch>
+                      <a:fillRect/>
+                    </a:stretch>
+                  </pic:blipFill>
+                  <pic:spPr>
+                    <a:xfrm>
+                      <a:off x="0" y="0"/>
+                      <a:ext cx="5347784" cy="2571750"/>
+                    </a:xfrm>
+                    <a:prstGeom prst="rect">
+                      <a:avLst/>
+                    </a:prstGeom>
+                  </pic:spPr>
+                </pic:pic>
+              </a:graphicData>
+            </a:graphic>
+          </wp:inline>
+        </w:drawing>
+      </w:r>
+    </w:p>
+    <w:p>
+      <w:pPr>
+        <w:pStyle w:val="Caption"/>
+      </w:pPr>
+      <w:r>
+        <w:t xml:space="preserve">Figure </w:t>
+      </w:r>
+      <w:r>
+        <w:fldChar w:fldCharType="begin"/>
+      </w:r>
+      <w:r>
+        <w:instrText xml:space="preserve"> SEQ Figure \* ARABIC </w:instrText>
+      </w:r>
+      <w:r>
+        <w:fldChar w:fldCharType="separate"/>
+      </w:r>
+      <w:r>
+        <w:rPr>
+          <w:noProof/>
+        </w:rPr>
+        <w:t>8</w:t>
+      </w:r>
+      <w:r>
+        <w:rPr>
+          <w:noProof/>
+        </w:rPr>
+        <w:fldChar w:fldCharType="end"/>
+      </w:r>
+      <w:r>
+        <w:t xml:space="preserve"> </w:t>
+      </w:r>
+      <w:r>
+        <w:t>ISO/IEC 27701 7.5.1 selected on the mapping display</w:t>
+      </w:r>
+    </w:p>
+    <w:p>
+      <w:pPr>
+        <w:pStyle w:val="Heading3"/>
+      </w:pPr>
+      <w:r>
+        <w:t>Search function</w:t>
+      </w:r>
+    </w:p>
+    <w:p>
+      <w:r>
+        <w:t>The filtering pane contains a text search function to help users find the appropriate filter. User start</w:t>
+      </w:r>
+      <w:r>
+        <w:t>s</w:t>
+      </w:r>
+      <w:r>
+        <w:t xml:space="preserve"> with selecting the regulation or standard to be search and type in the text string for filtering. For example, typing in “child” under GDPR identifies Article 8. The text string is highlighted in yellow in the filter pane to aid the user (see figure 9). User still need</w:t>
+      </w:r>
+      <w:r>
+        <w:t>s</w:t>
+      </w:r>
+      <w:r>
+        <w:t xml:space="preserve"> to toggle the checkbox to apply the filter.</w:t>
+      </w:r>
+      <w:r>
+        <w:t xml:space="preserve"> Clicking on the “x” on the right of the text search removes the text search.</w:t>
+      </w:r>
+    </w:p>
+    <w:p>
+      <w:pPr>
+        <w:keepNext/>
+      </w:pPr>
+      <w:r>
+        <w:rPr>
+          <w:noProof/>
+        </w:rPr>
+        <w:lastRenderedPageBreak/>
+        <w:drawing>
+          <wp:inline distT="0" distB="0" distL="0" distR="0" wp14:anchorId="4231C118" wp14:editId="5BDE01A9">
+            <wp:extent cx="5205773" cy="2505075"/>
             <wp:effectExtent l="0" t="0" r="0" b="0"/>
-            <wp:docPr id="12" name="Picture 12" descr="ISO/IEC 27701 7.5.1 selected on the mapping display"/>
+            <wp:docPr id="13" name="Picture 13"/>
+            <wp:cNvGraphicFramePr>
+              <a:graphicFrameLocks xmlns:a="http://schemas.openxmlformats.org/drawingml/2006/main" noChangeAspect="1"/>
+            </wp:cNvGraphicFramePr>
+            <a:graphic xmlns:a="http://schemas.openxmlformats.org/drawingml/2006/main">
+              <a:graphicData uri="http://schemas.openxmlformats.org/drawingml/2006/picture">
+                <pic:pic xmlns:pic="http://schemas.openxmlformats.org/drawingml/2006/picture">
+                  <pic:nvPicPr>
+                    <pic:cNvPr id="13" name="Picture 13"/>
+                    <pic:cNvPicPr/>
+                  </pic:nvPicPr>
+                  <pic:blipFill>
+                    <a:blip r:embed="rId20" cstate="print">
+                      <a:extLst>
+                        <a:ext uri="{28A0092B-C50C-407E-A947-70E740481C1C}">
+                          <a14:useLocalDpi xmlns:a14="http://schemas.microsoft.com/office/drawing/2010/main" val="0"/>
+                        </a:ext>
+                      </a:extLst>
+                    </a:blip>
+                    <a:stretch>
+                      <a:fillRect/>
+                    </a:stretch>
+                  </pic:blipFill>
+                  <pic:spPr>
+                    <a:xfrm>
+                      <a:off x="0" y="0"/>
+                      <a:ext cx="5205773" cy="2505075"/>
+                    </a:xfrm>
+                    <a:prstGeom prst="rect">
+                      <a:avLst/>
+                    </a:prstGeom>
+                  </pic:spPr>
+                </pic:pic>
+              </a:graphicData>
+            </a:graphic>
+          </wp:inline>
+        </w:drawing>
+      </w:r>
+    </w:p>
+    <w:p>
+      <w:pPr>
+        <w:pStyle w:val="Caption"/>
+      </w:pPr>
+      <w:r>
+        <w:t xml:space="preserve">Figure </w:t>
+      </w:r>
+      <w:r>
+        <w:fldChar w:fldCharType="begin"/>
+      </w:r>
+      <w:r>
+        <w:instrText xml:space="preserve"> SEQ Figure \* ARABIC </w:instrText>
+      </w:r>
+      <w:r>
+        <w:fldChar w:fldCharType="separate"/>
+      </w:r>
+      <w:r>
+        <w:rPr>
+          <w:noProof/>
+        </w:rPr>
+        <w:t>9</w:t>
+      </w:r>
+      <w:r>
+        <w:rPr>
+          <w:noProof/>
+        </w:rPr>
+        <w:fldChar w:fldCharType="end"/>
+      </w:r>
+      <w:r>
+        <w:t xml:space="preserve"> </w:t>
+      </w:r>
+      <w:r>
+        <w:t>search for the term "child" under GDPR</w:t>
+      </w:r>
+    </w:p>
+    <w:p>
+      <w:pPr>
+        <w:pStyle w:val="Heading3"/>
+      </w:pPr>
+      <w:r>
+        <w:t>In cases where is no matching component in ISO/IEC 27701</w:t>
+      </w:r>
+    </w:p>
+    <w:p>
+      <w:r>
+        <w:t>Some relevant regulatory components may not have a corresponding ISO/IEC 27701. This will make cross comparison inoperable. These components are highlighted in red.</w:t>
+      </w:r>
+      <w:r>
+        <w:t xml:space="preserve"> </w:t>
+      </w:r>
+      <w:r>
+        <w:t>Components at a higher level of the hierarchy are highlighted in pink. The following example shows Australia Privacy Principle 9</w:t>
+      </w:r>
+      <w:r>
+        <w:t xml:space="preserve"> with no corresponding match in the mapping (see figure 10).</w:t>
+      </w:r>
+      <w:r>
+        <w:t xml:space="preserve"> </w:t>
+      </w:r>
+      <w:r>
+        <w:t>&lt;Note: this red</w:t>
+      </w:r>
+      <w:r>
+        <w:t xml:space="preserve"> and pink</w:t>
+      </w:r>
+      <w:r>
+        <w:t xml:space="preserve"> highlight feature was accidentally disabled upon our most recent update. The feature will return </w:t>
+      </w:r>
+      <w:r>
+        <w:t>upon the next round of bug fixes</w:t>
+      </w:r>
+      <w:r>
+        <w:t>.&gt;</w:t>
+      </w:r>
+    </w:p>
+    <w:p>
+      <w:pPr>
+        <w:keepNext/>
+      </w:pPr>
+      <w:r>
+        <w:rPr>
+          <w:noProof/>
+        </w:rPr>
+        <w:drawing>
+          <wp:inline distT="0" distB="0" distL="0" distR="0" wp14:anchorId="38B6C534" wp14:editId="7FF43793">
+            <wp:extent cx="4431016" cy="2031365"/>
+            <wp:effectExtent l="0" t="0" r="8255" b="6985"/>
+            <wp:docPr id="14" name="Picture 14"/>
+            <wp:cNvGraphicFramePr>
+              <a:graphicFrameLocks xmlns:a="http://schemas.openxmlformats.org/drawingml/2006/main" noChangeAspect="1"/>
+            </wp:cNvGraphicFramePr>
+            <a:graphic xmlns:a="http://schemas.openxmlformats.org/drawingml/2006/main">
+              <a:graphicData uri="http://schemas.openxmlformats.org/drawingml/2006/picture">
+                <pic:pic xmlns:pic="http://schemas.openxmlformats.org/drawingml/2006/picture">
+                  <pic:nvPicPr>
+                    <pic:cNvPr id="14" name="Picture 14"/>
+                    <pic:cNvPicPr/>
+                  </pic:nvPicPr>
+                  <pic:blipFill>
+                    <a:blip r:embed="rId21" cstate="print">
+                      <a:extLst>
+                        <a:ext uri="{28A0092B-C50C-407E-A947-70E740481C1C}">
+                          <a14:useLocalDpi xmlns:a14="http://schemas.microsoft.com/office/drawing/2010/main" val="0"/>
+                        </a:ext>
+                      </a:extLst>
+                    </a:blip>
+                    <a:stretch>
+                      <a:fillRect/>
+                    </a:stretch>
+                  </pic:blipFill>
+                  <pic:spPr>
+                    <a:xfrm>
+                      <a:off x="0" y="0"/>
+                      <a:ext cx="4431016" cy="2031365"/>
+                    </a:xfrm>
+                    <a:prstGeom prst="rect">
+                      <a:avLst/>
+                    </a:prstGeom>
+                  </pic:spPr>
+                </pic:pic>
+              </a:graphicData>
+            </a:graphic>
+          </wp:inline>
+        </w:drawing>
+      </w:r>
+    </w:p>
+    <w:p>
+      <w:pPr>
+        <w:pStyle w:val="Caption"/>
+      </w:pPr>
+      <w:r>
+        <w:t xml:space="preserve">Figure </w:t>
+      </w:r>
+      <w:r>
+        <w:fldChar w:fldCharType="begin"/>
+      </w:r>
+      <w:r>
+        <w:instrText xml:space="preserve"> SEQ Figure \* ARABIC </w:instrText>
+      </w:r>
+      <w:r>
+        <w:fldChar w:fldCharType="separate"/>
+      </w:r>
+      <w:r>
+        <w:rPr>
+          <w:noProof/>
+        </w:rPr>
+        <w:t>10</w:t>
+      </w:r>
+      <w:r>
+        <w:rPr>
+          <w:noProof/>
+        </w:rPr>
+        <w:fldChar w:fldCharType="end"/>
+      </w:r>
+      <w:r>
+        <w:t xml:space="preserve"> </w:t>
+      </w:r>
+      <w:r>
+        <w:t>Australian Privacy Principle 9 highlighted</w:t>
+      </w:r>
+    </w:p>
+    <w:p>
+      <w:r>
+        <w:t>Where possible, a URL link is provided at all levels to point users to the original regulatory text. All links are shown as blue underlined text in both the filter pane and the mapping display.</w:t>
+      </w:r>
+    </w:p>
+    <w:p>
+      <w:pPr>
+        <w:pStyle w:val="Heading3"/>
+      </w:pPr>
+      <w:r>
+        <w:t>New “Add all” feature</w:t>
+      </w:r>
+    </w:p>
+    <w:p>
+      <w:r>
+        <w:t xml:space="preserve">A new “Add all” feature was introduced in </w:t>
+      </w:r>
+      <w:r>
+        <w:t>June 2020</w:t>
+      </w:r>
+      <w:r>
+        <w:t xml:space="preserve"> to enable comparison across all the mapped regulations. </w:t>
+      </w:r>
+      <w:r>
+        <w:t>To use this new feature, c</w:t>
+      </w:r>
+      <w:r>
+        <w:t>lick the “+” icon and select “All”</w:t>
+      </w:r>
+      <w:r>
+        <w:t>.</w:t>
+      </w:r>
+      <w:r>
+        <w:t xml:space="preserve"> For example, </w:t>
+      </w:r>
+      <w:r>
+        <w:t>one</w:t>
+      </w:r>
+      <w:r>
+        <w:t xml:space="preserve"> </w:t>
+      </w:r>
+      <w:r>
+        <w:t xml:space="preserve">may </w:t>
+      </w:r>
+      <w:r>
+        <w:t xml:space="preserve">want to see how the data breach notification </w:t>
+      </w:r>
+      <w:r>
+        <w:t>requirement differs from all the other mapped regulations</w:t>
+      </w:r>
+      <w:r>
+        <w:t xml:space="preserve">. </w:t>
+      </w:r>
+      <w:r>
+        <w:t>User</w:t>
+      </w:r>
+      <w:r>
+        <w:t xml:space="preserve"> can add GDPR and “All”, and filter by GDPR Article 33</w:t>
+      </w:r>
+      <w:r>
+        <w:t xml:space="preserve"> </w:t>
+      </w:r>
+      <w:r>
+        <w:t xml:space="preserve">(see figure </w:t>
+      </w:r>
+      <w:r>
+        <w:t>11</w:t>
+      </w:r>
+      <w:r>
+        <w:t>)</w:t>
+      </w:r>
+      <w:r>
+        <w:t>.</w:t>
+      </w:r>
+      <w:r>
+        <w:t xml:space="preserve"> User can </w:t>
+      </w:r>
+      <w:r>
+        <w:t xml:space="preserve">see that Hong Kong and </w:t>
+      </w:r>
+      <w:r>
+        <w:lastRenderedPageBreak/>
+        <w:t xml:space="preserve">Singapore do not have corresponding </w:t>
+      </w:r>
+      <w:r>
+        <w:t>mapping to GDPR’s Article 33 data breach notification</w:t>
+      </w:r>
+      <w:r>
+        <w:t xml:space="preserve"> from the “!” icon</w:t>
+      </w:r>
+      <w:r>
+        <w:t xml:space="preserve">. </w:t>
+      </w:r>
+      <w:r>
+        <w:t xml:space="preserve">User can also expand the </w:t>
+      </w:r>
+      <w:r>
+        <w:t>tree in the display</w:t>
+      </w:r>
+      <w:r>
+        <w:t xml:space="preserve"> area to </w:t>
+      </w:r>
+      <w:r>
+        <w:t>read</w:t>
+      </w:r>
+      <w:r>
+        <w:t xml:space="preserve"> the </w:t>
+      </w:r>
+      <w:r>
+        <w:t>specific text of corresponding regulation</w:t>
+      </w:r>
+      <w:r>
+        <w:t>s</w:t>
+      </w:r>
+      <w:r>
+        <w:t>.</w:t>
+      </w:r>
+    </w:p>
+    <w:p>
+      <w:pPr>
+        <w:keepNext/>
+      </w:pPr>
+      <w:r>
+        <w:drawing>
+          <wp:inline distT="0" distB="0" distL="0" distR="0" wp14:anchorId="24DC9A08" wp14:editId="5FD7CDAE">
+            <wp:extent cx="5943600" cy="2680335"/>
+            <wp:effectExtent l="0" t="0" r="0" b="5715"/>
+            <wp:docPr id="2" name="Picture 2"/>
             <wp:cNvGraphicFramePr>
               <a:graphicFrameLocks xmlns:a="http://schemas.openxmlformats.org/drawingml/2006/main" noChangeAspect="1"/>
             </wp:cNvGraphicFramePr>
@@ -807,7 +1399,7 @@
                     <pic:cNvPicPr/>
                   </pic:nvPicPr>
                   <pic:blipFill>
-                    <a:blip r:embed="rId18"/>
+                    <a:blip r:embed="rId22"/>
                     <a:stretch>
                       <a:fillRect/>
                     </a:stretch>
@@ -815,7 +1407,7 @@
                   <pic:spPr>
                     <a:xfrm>
                       <a:off x="0" y="0"/>
-                      <a:ext cx="5943600" cy="2571750"/>
+                      <a:ext cx="5943600" cy="2680335"/>
                     </a:xfrm>
                     <a:prstGeom prst="rect">
                       <a:avLst/>
@@ -840,14 +1432,11 @@
           <w:rPr>
             <w:noProof/>
           </w:rPr>
-          <w:t>8</w:t>
+          <w:t>11</w:t>
         </w:r>
       </w:fldSimple>
       <w:r>
-        <w:t xml:space="preserve"> </w:t>
-      </w:r>
-      <w:r>
-        <w:t>ISO/IEC 27701 7.5.1 selected on the mapping display</w:t>
+        <w:t xml:space="preserve"> Applying GDPR and All, then filter by GDPR Article 33</w:t>
       </w:r>
     </w:p>
     <w:p>
@@ -855,27 +1444,51 @@
         <w:pStyle w:val="Heading3"/>
       </w:pPr>
       <w:r>
-        <w:t>Search function</w:t>
-      </w:r>
-    </w:p>
-    <w:p>
-      <w:r>
-        <w:t>The filtering pane contains a text search function to help users find the appropriate filter. User start</w:t>
+        <w:t xml:space="preserve">Display </w:t>
+      </w:r>
+      <w:r>
+        <w:t>Lan</w:t>
+      </w:r>
+      <w:r>
+        <w:t xml:space="preserve">guage </w:t>
+      </w:r>
+    </w:p>
+    <w:p>
+      <w:r>
+        <w:t>One of the</w:t>
+      </w:r>
+      <w:r>
+        <w:t xml:space="preserve"> new feature</w:t>
       </w:r>
       <w:r>
         <w:t>s</w:t>
       </w:r>
       <w:r>
-        <w:t xml:space="preserve"> with selecting the regulation or standard to be search and type in the text string for filtering. For example, typing in “child” under GDPR identifies Article 8. The text string is highlighted in yellow in the filter pane to aid the user (see figure 9). User still need</w:t>
-      </w:r>
-      <w:r>
-        <w:t>s</w:t>
-      </w:r>
-      <w:r>
-        <w:t xml:space="preserve"> to toggle the checkbox to apply the filter.</w:t>
-      </w:r>
-      <w:r>
-        <w:t xml:space="preserve"> Clicking on the “x” on the right of the text search removes the text search.</w:t>
+        <w:t xml:space="preserve"> introduced in June </w:t>
+      </w:r>
+      <w:r>
+        <w:t xml:space="preserve">2020 was the display of non-English language. </w:t>
+      </w:r>
+      <w:r>
+        <w:t>Where non-</w:t>
+      </w:r>
+      <w:r>
+        <w:t>English text is available in the data model, a language drop</w:t>
+      </w:r>
+      <w:r>
+        <w:t>-</w:t>
+      </w:r>
+      <w:r>
+        <w:t>down selection function will be available to users</w:t>
+      </w:r>
+      <w:r>
+        <w:t xml:space="preserve"> from both the filter and display area.</w:t>
+      </w:r>
+      <w:r>
+        <w:t xml:space="preserve"> Text search function </w:t>
+      </w:r>
+      <w:r>
+        <w:t>work for non-English languages as well.</w:t>
       </w:r>
     </w:p>
     <w:p>
@@ -883,12 +1496,11 @@
         <w:keepNext/>
       </w:pPr>
       <w:r>
-        <w:lastRenderedPageBreak/>
         <w:drawing>
-          <wp:inline distT="0" distB="0" distL="0" distR="0" wp14:anchorId="4231C118" wp14:editId="075B31D8">
-            <wp:extent cx="5943600" cy="2505075"/>
-            <wp:effectExtent l="0" t="0" r="0" b="9525"/>
-            <wp:docPr id="13" name="Picture 13" descr="search for the term &quot;child&quot; under GDPR"/>
+          <wp:inline distT="0" distB="0" distL="0" distR="0" wp14:anchorId="5107F389" wp14:editId="16F8F7C0">
+            <wp:extent cx="4102911" cy="2781300"/>
+            <wp:effectExtent l="0" t="0" r="0" b="0"/>
+            <wp:docPr id="3" name="Picture 3"/>
             <wp:cNvGraphicFramePr>
               <a:graphicFrameLocks xmlns:a="http://schemas.openxmlformats.org/drawingml/2006/main" noChangeAspect="1"/>
             </wp:cNvGraphicFramePr>
@@ -900,7 +1512,7 @@
                     <pic:cNvPicPr/>
                   </pic:nvPicPr>
                   <pic:blipFill>
-                    <a:blip r:embed="rId19"/>
+                    <a:blip r:embed="rId23"/>
                     <a:stretch>
                       <a:fillRect/>
                     </a:stretch>
@@ -908,7 +1520,7 @@
                   <pic:spPr>
                     <a:xfrm>
                       <a:off x="0" y="0"/>
-                      <a:ext cx="5943600" cy="2505075"/>
+                      <a:ext cx="4113166" cy="2788252"/>
                     </a:xfrm>
                     <a:prstGeom prst="rect">
                       <a:avLst/>
@@ -933,30 +1545,106 @@
           <w:rPr>
             <w:noProof/>
           </w:rPr>
-          <w:t>9</w:t>
+          <w:t>12</w:t>
         </w:r>
       </w:fldSimple>
       <w:r>
+        <w:t xml:space="preserve"> Displaying non-English languages</w:t>
+      </w:r>
+    </w:p>
+    <w:p>
+      <w:pPr>
+        <w:pStyle w:val="Heading3"/>
+      </w:pPr>
+      <w:r>
+        <w:lastRenderedPageBreak/>
+        <w:t>Line graph and zoom</w:t>
+      </w:r>
+      <w:r>
         <w:t xml:space="preserve"> </w:t>
       </w:r>
-      <w:r>
-        <w:t>search for the term "child" under GDPR</w:t>
-      </w:r>
-    </w:p>
-    <w:p>
-      <w:pPr>
-        <w:pStyle w:val="Heading3"/>
-      </w:pPr>
-      <w:r>
-        <w:t>In cases where is no matching component in ISO/IEC 27701</w:t>
-      </w:r>
-    </w:p>
-    <w:p>
-      <w:r>
-        <w:t>Some relevant regulatory components may not have a corresponding ISO/IEC 27701. This will make cross comparison inoperable. These components are highlighted in red. Components at a higher level of the hierarchy are highlighted in pink. The following example shows Australia Privacy Principle 9</w:t>
-      </w:r>
-      <w:r>
-        <w:t xml:space="preserve"> with no corresponding match in the mapping (see figure 10).</w:t>
+      <w:proofErr w:type="gramStart"/>
+      <w:r>
+        <w:t>out</w:t>
+      </w:r>
+      <w:proofErr w:type="gramEnd"/>
+    </w:p>
+    <w:p>
+      <w:r>
+        <w:t xml:space="preserve">The June 2020 update introduced </w:t>
+      </w:r>
+      <w:r>
+        <w:t xml:space="preserve">a more </w:t>
+      </w:r>
+      <w:r>
+        <w:t>colorful</w:t>
+      </w:r>
+      <w:r>
+        <w:t xml:space="preserve"> mapping display</w:t>
+      </w:r>
+      <w:r>
+        <w:t xml:space="preserve"> in the form of San</w:t>
+      </w:r>
+      <w:r>
+        <w:t>key diagram.</w:t>
+      </w:r>
+      <w:r>
+        <w:t xml:space="preserve"> </w:t>
+      </w:r>
+      <w:r>
+        <w:t xml:space="preserve">This </w:t>
+      </w:r>
+      <w:r>
+        <w:t xml:space="preserve">is the current default </w:t>
+      </w:r>
+      <w:r>
+        <w:t xml:space="preserve">display </w:t>
+      </w:r>
+      <w:r>
+        <w:t xml:space="preserve">mode. </w:t>
+      </w:r>
+      <w:r>
+        <w:t xml:space="preserve">Users who prefer the </w:t>
+      </w:r>
+      <w:r>
+        <w:t xml:space="preserve">previous view can still see the </w:t>
+      </w:r>
+      <w:r>
+        <w:t>straight-line</w:t>
+      </w:r>
+      <w:r>
+        <w:t xml:space="preserve"> diagram </w:t>
+      </w:r>
+      <w:r>
+        <w:t>by toggling the Sankey diagram toggle (see figure 13).</w:t>
+      </w:r>
+    </w:p>
+    <w:p>
+      <w:r>
+        <w:t>The June 2020 update</w:t>
+      </w:r>
+      <w:r>
+        <w:t xml:space="preserve"> </w:t>
+      </w:r>
+      <w:r>
+        <w:t>also added the zoom out feature</w:t>
+      </w:r>
+      <w:r>
+        <w:t xml:space="preserve"> </w:t>
+      </w:r>
+      <w:r>
+        <w:t>by using the zoom slider.</w:t>
+      </w:r>
+      <w:r>
+        <w:t xml:space="preserve"> Zoom in is enabled by </w:t>
+      </w:r>
+      <w:proofErr w:type="gramStart"/>
+      <w:r>
+        <w:t>browsers’</w:t>
+      </w:r>
+      <w:proofErr w:type="gramEnd"/>
+      <w:r>
+        <w:t xml:space="preserve"> built in zoom feature.</w:t>
       </w:r>
     </w:p>
     <w:p>
@@ -964,11 +1652,14 @@
         <w:keepNext/>
       </w:pPr>
       <w:r>
+        <w:rPr>
+          <w:noProof/>
+        </w:rPr>
         <w:drawing>
-          <wp:inline distT="0" distB="0" distL="0" distR="0" wp14:anchorId="38B6C534" wp14:editId="0F565987">
-            <wp:extent cx="5943600" cy="2031365"/>
-            <wp:effectExtent l="0" t="0" r="0" b="6985"/>
-            <wp:docPr id="14" name="Picture 14" descr="Australian Privacy Principle 9 highlighted in red and Australian Privacy Principle highlighted in pink"/>
+          <wp:inline distT="0" distB="0" distL="0" distR="0" wp14:anchorId="77F44E96" wp14:editId="21E9C2AA">
+            <wp:extent cx="5943600" cy="4015105"/>
+            <wp:effectExtent l="0" t="0" r="0" b="4445"/>
+            <wp:docPr id="4" name="Picture 4" descr="A screenshot of a social media post&#10;&#10;Description automatically generated"/>
             <wp:cNvGraphicFramePr>
               <a:graphicFrameLocks xmlns:a="http://schemas.openxmlformats.org/drawingml/2006/main" noChangeAspect="1"/>
             </wp:cNvGraphicFramePr>
@@ -976,11 +1667,17 @@
               <a:graphicData uri="http://schemas.openxmlformats.org/drawingml/2006/picture">
                 <pic:pic xmlns:pic="http://schemas.openxmlformats.org/drawingml/2006/picture">
                   <pic:nvPicPr>
-                    <pic:cNvPr id="1" name=""/>
+                    <pic:cNvPr id="4" name="Picture 4" descr="A screenshot of a social media post&#10;&#10;Description automatically generated"/>
                     <pic:cNvPicPr/>
                   </pic:nvPicPr>
                   <pic:blipFill>
-                    <a:blip r:embed="rId20"/>
+                    <a:blip r:embed="rId24">
+                      <a:extLst>
+                        <a:ext uri="{28A0092B-C50C-407E-A947-70E740481C1C}">
+                          <a14:useLocalDpi xmlns:a14="http://schemas.microsoft.com/office/drawing/2010/main" val="0"/>
+                        </a:ext>
+                      </a:extLst>
+                    </a:blip>
                     <a:stretch>
                       <a:fillRect/>
                     </a:stretch>
@@ -988,7 +1685,7 @@
                   <pic:spPr>
                     <a:xfrm>
                       <a:off x="0" y="0"/>
-                      <a:ext cx="5943600" cy="2031365"/>
+                      <a:ext cx="5943600" cy="4015105"/>
                     </a:xfrm>
                     <a:prstGeom prst="rect">
                       <a:avLst/>
@@ -1013,19 +1710,11 @@
           <w:rPr>
             <w:noProof/>
           </w:rPr>
-          <w:t>10</w:t>
+          <w:t>13</w:t>
         </w:r>
       </w:fldSimple>
       <w:r>
-        <w:t xml:space="preserve"> </w:t>
-      </w:r>
-      <w:r>
-        <w:t>Australian Privacy Principle 9 highlighted in red and Australian Privacy Principle highlighted in pink</w:t>
-      </w:r>
-    </w:p>
-    <w:p>
-      <w:r>
-        <w:t>Where possible, a URL link is provided at all levels to point users to the original regulatory text. All links are shown as blue underlined text in both the filter pane and the mapping display.</w:t>
+        <w:t xml:space="preserve"> Sankey Diagram toggle</w:t>
       </w:r>
     </w:p>
     <w:p>
@@ -1090,6 +1779,12 @@
       <w:r>
         <w:t xml:space="preserve"> will always show because there is a potential that they should be mapped to the current filtered comparison.</w:t>
       </w:r>
+      <w:r>
+        <w:t xml:space="preserve"> </w:t>
+      </w:r>
+      <w:r>
+        <w:t>&lt;Note: this highlight feature was accidentally disabled upon our most recent update. The feature will return upon the next round of bug fixes.&gt;</w:t>
+      </w:r>
     </w:p>
     <w:p>
       <w:pPr>
@@ -1102,6 +1797,12 @@
       <w:r>
         <w:t>Pink: Indicates a descendent node is unmapped</w:t>
       </w:r>
+      <w:r>
+        <w:t xml:space="preserve"> </w:t>
+      </w:r>
+      <w:r>
+        <w:t>&lt;Note: this highlight feature was accidentally disabled upon our most recent update. The feature will return upon the next round of bug fixes.&gt;</w:t>
+      </w:r>
     </w:p>
     <w:p>
       <w:pPr>
@@ -1126,18 +1827,6 @@
     </w:p>
     <w:p>
       <w:pPr>
-        <w:pStyle w:val="ListParagraph"/>
-        <w:numPr>
-          <w:ilvl w:val="0"/>
-          <w:numId w:val="6"/>
-        </w:numPr>
-      </w:pPr>
-      <w:r>
-        <w:t xml:space="preserve">Light Blue: Highlighted. Highlight nodes to see their connected links. </w:t>
-      </w:r>
-    </w:p>
-    <w:p>
-      <w:pPr>
         <w:pStyle w:val="Heading3"/>
       </w:pPr>
       <w:r>
@@ -1160,7 +1849,7 @@
       <w:r>
         <w:t xml:space="preserve">The </w:t>
       </w:r>
-      <w:hyperlink r:id="rId21" w:history="1">
+      <w:hyperlink r:id="rId25" w:history="1">
         <w:r>
           <w:rPr>
             <w:rStyle w:val="Hyperlink"/>
@@ -1192,8 +1881,6 @@
       <w:r>
         <w:t xml:space="preserve"> </w:t>
       </w:r>
-      <w:bookmarkStart w:id="0" w:name="_GoBack"/>
-      <w:bookmarkEnd w:id="0"/>
     </w:p>
     <w:p>
       <w:pPr>
@@ -2055,6 +2742,7 @@
                 <w:rFonts w:ascii="Calibri" w:eastAsia="Times New Roman" w:hAnsi="Calibri" w:cs="Calibri"/>
                 <w:color w:val="000000"/>
               </w:rPr>
+              <w:lastRenderedPageBreak/>
               <w:t>APP.1.4</w:t>
             </w:r>
           </w:p>
@@ -2115,15 +2803,7 @@
                 <w:rFonts w:ascii="Calibri" w:eastAsia="Times New Roman" w:hAnsi="Calibri" w:cs="Calibri"/>
                 <w:color w:val="000000"/>
               </w:rPr>
-              <w:t xml:space="preserve">A privacy policy must contain the kinds of personal information collected and held, how and for what purposes it </w:t>
-            </w:r>
-            <w:r>
-              <w:rPr>
-                <w:rFonts w:ascii="Calibri" w:eastAsia="Times New Roman" w:hAnsi="Calibri" w:cs="Calibri"/>
-                <w:color w:val="000000"/>
-              </w:rPr>
-              <w:lastRenderedPageBreak/>
-              <w:t>is collected, held, used and disclosed...</w:t>
+              <w:t>A privacy policy must contain the kinds of personal information collected and held, how and for what purposes it is collected, held, used and disclosed...</w:t>
             </w:r>
           </w:p>
         </w:tc>
@@ -2153,7 +2833,6 @@
                 <w:rFonts w:ascii="Calibri" w:eastAsia="Times New Roman" w:hAnsi="Calibri" w:cs="Calibri"/>
                 <w:color w:val="000000"/>
               </w:rPr>
-              <w:lastRenderedPageBreak/>
               <w:t>https://www.legislation.gov.au/Details/C2018C00034/Html/Text#_Toc506801611</w:t>
             </w:r>
           </w:p>
@@ -2443,7 +3122,7 @@
         </w:rPr>
         <w:t xml:space="preserve">git clone </w:t>
       </w:r>
-      <w:hyperlink r:id="rId22" w:history="1">
+      <w:hyperlink r:id="rId26" w:history="1">
         <w:r>
           <w:rPr>
             <w:rStyle w:val="Hyperlink"/>
@@ -2693,7 +3372,7 @@
         </w:rPr>
         <w:t xml:space="preserve"> </w:t>
       </w:r>
-      <w:hyperlink r:id="rId23" w:history="1">
+      <w:hyperlink r:id="rId27" w:history="1">
         <w:r>
           <w:rPr>
             <w:rStyle w:val="Hyperlink"/>
@@ -2766,6 +3445,7 @@
         <w:rPr>
           <w:i/>
         </w:rPr>
+        <w:lastRenderedPageBreak/>
         <w:t>npm</w:t>
       </w:r>
       <w:proofErr w:type="spellEnd"/>
@@ -2810,7 +3490,6 @@
         <w:rPr>
           <w:i/>
         </w:rPr>
-        <w:lastRenderedPageBreak/>
         <w:t>npm</w:t>
       </w:r>
       <w:proofErr w:type="spellEnd"/>
@@ -2876,7 +3555,7 @@
         </w:rPr>
         <w:t xml:space="preserve">git clone </w:t>
       </w:r>
-      <w:hyperlink r:id="rId24" w:history="1">
+      <w:hyperlink r:id="rId28" w:history="1">
         <w:r>
           <w:rPr>
             <w:rStyle w:val="Hyperlink"/>

</xml_diff>

<commit_message>
Update how to doc to cover notation feature
</commit_message>
<xml_diff>
--- a/src/assets/How-To.docx
+++ b/src/assets/How-To.docx
@@ -232,27 +232,14 @@
       <w:r>
         <w:t xml:space="preserve">Figure </w:t>
       </w:r>
-      <w:r>
-        <w:fldChar w:fldCharType="begin"/>
-      </w:r>
-      <w:r>
-        <w:instrText xml:space="preserve"> SEQ Figure \* ARABIC </w:instrText>
-      </w:r>
-      <w:r>
-        <w:fldChar w:fldCharType="separate"/>
-      </w:r>
-      <w:r>
-        <w:rPr>
-          <w:noProof/>
-        </w:rPr>
-        <w:t>1</w:t>
-      </w:r>
-      <w:r>
-        <w:rPr>
-          <w:noProof/>
-        </w:rPr>
-        <w:fldChar w:fldCharType="end"/>
-      </w:r>
+      <w:fldSimple w:instr=" SEQ Figure \* ARABIC ">
+        <w:r>
+          <w:rPr>
+            <w:noProof/>
+          </w:rPr>
+          <w:t>1</w:t>
+        </w:r>
+      </w:fldSimple>
       <w:r>
         <w:t>: Filter Pane</w:t>
       </w:r>
@@ -323,27 +310,14 @@
       <w:r>
         <w:t xml:space="preserve">Figure </w:t>
       </w:r>
-      <w:r>
-        <w:fldChar w:fldCharType="begin"/>
-      </w:r>
-      <w:r>
-        <w:instrText xml:space="preserve"> SEQ Figure \* ARABIC </w:instrText>
-      </w:r>
-      <w:r>
-        <w:fldChar w:fldCharType="separate"/>
-      </w:r>
-      <w:r>
-        <w:rPr>
-          <w:noProof/>
-        </w:rPr>
-        <w:t>2</w:t>
-      </w:r>
-      <w:r>
-        <w:rPr>
-          <w:noProof/>
-        </w:rPr>
-        <w:fldChar w:fldCharType="end"/>
-      </w:r>
+      <w:fldSimple w:instr=" SEQ Figure \* ARABIC ">
+        <w:r>
+          <w:rPr>
+            <w:noProof/>
+          </w:rPr>
+          <w:t>2</w:t>
+        </w:r>
+      </w:fldSimple>
       <w:r>
         <w:t xml:space="preserve"> Mapping Display</w:t>
       </w:r>
@@ -429,27 +403,14 @@
       <w:r>
         <w:t xml:space="preserve">Figure </w:t>
       </w:r>
-      <w:r>
-        <w:fldChar w:fldCharType="begin"/>
-      </w:r>
-      <w:r>
-        <w:instrText xml:space="preserve"> SEQ Figure \* ARABIC </w:instrText>
-      </w:r>
-      <w:r>
-        <w:fldChar w:fldCharType="separate"/>
-      </w:r>
-      <w:r>
-        <w:rPr>
-          <w:noProof/>
-        </w:rPr>
-        <w:t>3</w:t>
-      </w:r>
-      <w:r>
-        <w:rPr>
-          <w:noProof/>
-        </w:rPr>
-        <w:fldChar w:fldCharType="end"/>
-      </w:r>
+      <w:fldSimple w:instr=" SEQ Figure \* ARABIC ">
+        <w:r>
+          <w:rPr>
+            <w:noProof/>
+          </w:rPr>
+          <w:t>3</w:t>
+        </w:r>
+      </w:fldSimple>
       <w:r>
         <w:t xml:space="preserve"> Available regulations listed from filter pane</w:t>
       </w:r>
@@ -542,27 +503,14 @@
       <w:r>
         <w:t xml:space="preserve">Figure </w:t>
       </w:r>
-      <w:r>
-        <w:fldChar w:fldCharType="begin"/>
-      </w:r>
-      <w:r>
-        <w:instrText xml:space="preserve"> SEQ Figure \* ARABIC </w:instrText>
-      </w:r>
-      <w:r>
-        <w:fldChar w:fldCharType="separate"/>
-      </w:r>
-      <w:r>
-        <w:rPr>
-          <w:noProof/>
-        </w:rPr>
-        <w:t>4</w:t>
-      </w:r>
-      <w:r>
-        <w:rPr>
-          <w:noProof/>
-        </w:rPr>
-        <w:fldChar w:fldCharType="end"/>
-      </w:r>
+      <w:fldSimple w:instr=" SEQ Figure \* ARABIC ">
+        <w:r>
+          <w:rPr>
+            <w:noProof/>
+          </w:rPr>
+          <w:t>4</w:t>
+        </w:r>
+      </w:fldSimple>
       <w:r>
         <w:t xml:space="preserve"> Unfiltered view of GDPR and CCPA mappings</w:t>
       </w:r>
@@ -653,30 +601,14 @@
       <w:r>
         <w:t xml:space="preserve">Figure </w:t>
       </w:r>
-      <w:r>
-        <w:fldChar w:fldCharType="begin"/>
-      </w:r>
-      <w:r>
-        <w:instrText xml:space="preserve"> SEQ Figure \*</w:instrText>
-      </w:r>
-      <w:r>
-        <w:instrText xml:space="preserve"> ARABIC </w:instrText>
-      </w:r>
-      <w:r>
-        <w:fldChar w:fldCharType="separate"/>
-      </w:r>
-      <w:r>
-        <w:rPr>
-          <w:noProof/>
-        </w:rPr>
-        <w:t>5</w:t>
-      </w:r>
-      <w:r>
-        <w:rPr>
-          <w:noProof/>
-        </w:rPr>
-        <w:fldChar w:fldCharType="end"/>
-      </w:r>
+      <w:fldSimple w:instr=" SEQ Figure \* ARABIC ">
+        <w:r>
+          <w:rPr>
+            <w:noProof/>
+          </w:rPr>
+          <w:t>5</w:t>
+        </w:r>
+      </w:fldSimple>
       <w:r>
         <w:t xml:space="preserve"> GDPR selected for filtering</w:t>
       </w:r>
@@ -777,27 +709,14 @@
       <w:r>
         <w:t xml:space="preserve">Figure </w:t>
       </w:r>
-      <w:r>
-        <w:fldChar w:fldCharType="begin"/>
-      </w:r>
-      <w:r>
-        <w:instrText xml:space="preserve"> SEQ Figure \* ARABIC </w:instrText>
-      </w:r>
-      <w:r>
-        <w:fldChar w:fldCharType="separate"/>
-      </w:r>
-      <w:r>
-        <w:rPr>
-          <w:noProof/>
-        </w:rPr>
-        <w:t>6</w:t>
-      </w:r>
-      <w:r>
-        <w:rPr>
-          <w:noProof/>
-        </w:rPr>
-        <w:fldChar w:fldCharType="end"/>
-      </w:r>
+      <w:fldSimple w:instr=" SEQ Figure \* ARABIC ">
+        <w:r>
+          <w:rPr>
+            <w:noProof/>
+          </w:rPr>
+          <w:t>6</w:t>
+        </w:r>
+      </w:fldSimple>
       <w:r>
         <w:t xml:space="preserve"> Hierarchy of GDPR Article 6 and 6.1 shown</w:t>
       </w:r>
@@ -883,27 +802,14 @@
       <w:r>
         <w:t xml:space="preserve">Figure </w:t>
       </w:r>
-      <w:r>
-        <w:fldChar w:fldCharType="begin"/>
-      </w:r>
-      <w:r>
-        <w:instrText xml:space="preserve"> SEQ Figure \* ARABIC </w:instrText>
-      </w:r>
-      <w:r>
-        <w:fldChar w:fldCharType="separate"/>
-      </w:r>
-      <w:r>
-        <w:rPr>
-          <w:noProof/>
-        </w:rPr>
-        <w:t>7</w:t>
-      </w:r>
-      <w:r>
-        <w:rPr>
-          <w:noProof/>
-        </w:rPr>
-        <w:fldChar w:fldCharType="end"/>
-      </w:r>
+      <w:fldSimple w:instr=" SEQ Figure \* ARABIC ">
+        <w:r>
+          <w:rPr>
+            <w:noProof/>
+          </w:rPr>
+          <w:t>7</w:t>
+        </w:r>
+      </w:fldSimple>
       <w:r>
         <w:t xml:space="preserve"> </w:t>
       </w:r>
@@ -991,27 +897,14 @@
       <w:r>
         <w:t xml:space="preserve">Figure </w:t>
       </w:r>
-      <w:r>
-        <w:fldChar w:fldCharType="begin"/>
-      </w:r>
-      <w:r>
-        <w:instrText xml:space="preserve"> SEQ Figure \* ARABIC </w:instrText>
-      </w:r>
-      <w:r>
-        <w:fldChar w:fldCharType="separate"/>
-      </w:r>
-      <w:r>
-        <w:rPr>
-          <w:noProof/>
-        </w:rPr>
-        <w:t>8</w:t>
-      </w:r>
-      <w:r>
-        <w:rPr>
-          <w:noProof/>
-        </w:rPr>
-        <w:fldChar w:fldCharType="end"/>
-      </w:r>
+      <w:fldSimple w:instr=" SEQ Figure \* ARABIC ">
+        <w:r>
+          <w:rPr>
+            <w:noProof/>
+          </w:rPr>
+          <w:t>8</w:t>
+        </w:r>
+      </w:fldSimple>
       <w:r>
         <w:t xml:space="preserve"> </w:t>
       </w:r>
@@ -1106,27 +999,14 @@
       <w:r>
         <w:t xml:space="preserve">Figure </w:t>
       </w:r>
-      <w:r>
-        <w:fldChar w:fldCharType="begin"/>
-      </w:r>
-      <w:r>
-        <w:instrText xml:space="preserve"> SEQ Figure \* ARABIC </w:instrText>
-      </w:r>
-      <w:r>
-        <w:fldChar w:fldCharType="separate"/>
-      </w:r>
-      <w:r>
-        <w:rPr>
-          <w:noProof/>
-        </w:rPr>
-        <w:t>9</w:t>
-      </w:r>
-      <w:r>
-        <w:rPr>
-          <w:noProof/>
-        </w:rPr>
-        <w:fldChar w:fldCharType="end"/>
-      </w:r>
+      <w:fldSimple w:instr=" SEQ Figure \* ARABIC ">
+        <w:r>
+          <w:rPr>
+            <w:noProof/>
+          </w:rPr>
+          <w:t>9</w:t>
+        </w:r>
+      </w:fldSimple>
       <w:r>
         <w:t xml:space="preserve"> </w:t>
       </w:r>
@@ -1156,16 +1036,7 @@
         <w:t xml:space="preserve"> with no corresponding match in the mapping (see figure 10).</w:t>
       </w:r>
       <w:r>
-        <w:t xml:space="preserve"> </w:t>
-      </w:r>
-      <w:r>
-        <w:t>&lt;Note: this red</w:t>
-      </w:r>
-      <w:r>
-        <w:t xml:space="preserve"> and pink</w:t>
-      </w:r>
-      <w:r>
-        <w:t xml:space="preserve"> highlight feature was accidentally disabled upon our most recent update. The feature will return </w:t>
+        <w:t xml:space="preserve"> &lt;Note: this red and pink highlight feature was accidentally disabled upon our most recent update. The feature will return </w:t>
       </w:r>
       <w:r>
         <w:t>upon the next round of bug fixes</w:t>
@@ -1232,27 +1103,14 @@
       <w:r>
         <w:t xml:space="preserve">Figure </w:t>
       </w:r>
-      <w:r>
-        <w:fldChar w:fldCharType="begin"/>
-      </w:r>
-      <w:r>
-        <w:instrText xml:space="preserve"> SEQ Figure \* ARABIC </w:instrText>
-      </w:r>
-      <w:r>
-        <w:fldChar w:fldCharType="separate"/>
-      </w:r>
-      <w:r>
-        <w:rPr>
-          <w:noProof/>
-        </w:rPr>
-        <w:t>10</w:t>
-      </w:r>
-      <w:r>
-        <w:rPr>
-          <w:noProof/>
-        </w:rPr>
-        <w:fldChar w:fldCharType="end"/>
-      </w:r>
+      <w:fldSimple w:instr=" SEQ Figure \* ARABIC ">
+        <w:r>
+          <w:rPr>
+            <w:noProof/>
+          </w:rPr>
+          <w:t>10</w:t>
+        </w:r>
+      </w:fldSimple>
       <w:r>
         <w:t xml:space="preserve"> </w:t>
       </w:r>
@@ -1383,6 +1241,9 @@
         <w:keepNext/>
       </w:pPr>
       <w:r>
+        <w:rPr>
+          <w:noProof/>
+        </w:rPr>
         <w:drawing>
           <wp:inline distT="0" distB="0" distL="0" distR="0" wp14:anchorId="24DC9A08" wp14:editId="5FD7CDAE">
             <wp:extent cx="5943600" cy="2680335"/>
@@ -1427,14 +1288,27 @@
       <w:r>
         <w:t xml:space="preserve">Figure </w:t>
       </w:r>
-      <w:fldSimple w:instr=" SEQ Figure \* ARABIC ">
-        <w:r>
-          <w:rPr>
-            <w:noProof/>
-          </w:rPr>
-          <w:t>11</w:t>
-        </w:r>
-      </w:fldSimple>
+      <w:r>
+        <w:fldChar w:fldCharType="begin"/>
+      </w:r>
+      <w:r>
+        <w:instrText xml:space="preserve"> SEQ Figure \* ARABIC </w:instrText>
+      </w:r>
+      <w:r>
+        <w:fldChar w:fldCharType="separate"/>
+      </w:r>
+      <w:r>
+        <w:rPr>
+          <w:noProof/>
+        </w:rPr>
+        <w:t>11</w:t>
+      </w:r>
+      <w:r>
+        <w:rPr>
+          <w:noProof/>
+        </w:rPr>
+        <w:fldChar w:fldCharType="end"/>
+      </w:r>
       <w:r>
         <w:t xml:space="preserve"> Applying GDPR and All, then filter by GDPR Article 33</w:t>
       </w:r>
@@ -1444,51 +1318,18 @@
         <w:pStyle w:val="Heading3"/>
       </w:pPr>
       <w:r>
-        <w:t xml:space="preserve">Display </w:t>
-      </w:r>
-      <w:r>
-        <w:t>Lan</w:t>
-      </w:r>
-      <w:r>
-        <w:t xml:space="preserve">guage </w:t>
-      </w:r>
-    </w:p>
-    <w:p>
-      <w:r>
-        <w:t>One of the</w:t>
-      </w:r>
-      <w:r>
-        <w:t xml:space="preserve"> new feature</w:t>
-      </w:r>
-      <w:r>
-        <w:t>s</w:t>
-      </w:r>
-      <w:r>
-        <w:t xml:space="preserve"> introduced in June </w:t>
-      </w:r>
-      <w:r>
-        <w:t xml:space="preserve">2020 was the display of non-English language. </w:t>
-      </w:r>
-      <w:r>
-        <w:t>Where non-</w:t>
-      </w:r>
-      <w:r>
-        <w:t>English text is available in the data model, a language drop</w:t>
-      </w:r>
-      <w:r>
-        <w:t>-</w:t>
-      </w:r>
-      <w:r>
-        <w:t>down selection function will be available to users</w:t>
-      </w:r>
-      <w:r>
-        <w:t xml:space="preserve"> from both the filter and display area.</w:t>
-      </w:r>
-      <w:r>
-        <w:t xml:space="preserve"> Text search function </w:t>
-      </w:r>
-      <w:r>
-        <w:t>work for non-English languages as well.</w:t>
+        <w:t>Notation</w:t>
+      </w:r>
+    </w:p>
+    <w:p>
+      <w:r>
+        <w:t>Another new feature added in June 2020 was the notation feature</w:t>
+      </w:r>
+      <w:r>
+        <w:t xml:space="preserve"> (see figure 12)</w:t>
+      </w:r>
+      <w:r>
+        <w:t>. Note is additional text to further explain the mapping relationship where needed. Please see data structure below to learn how to add note.</w:t>
       </w:r>
     </w:p>
     <w:p>
@@ -1497,10 +1338,10 @@
       </w:pPr>
       <w:r>
         <w:drawing>
-          <wp:inline distT="0" distB="0" distL="0" distR="0" wp14:anchorId="5107F389" wp14:editId="16F8F7C0">
-            <wp:extent cx="4102911" cy="2781300"/>
+          <wp:inline distT="0" distB="0" distL="0" distR="0" wp14:anchorId="3684FADC" wp14:editId="395E3CFF">
+            <wp:extent cx="2764868" cy="2081213"/>
             <wp:effectExtent l="0" t="0" r="0" b="0"/>
-            <wp:docPr id="3" name="Picture 3"/>
+            <wp:docPr id="10" name="Picture 10"/>
             <wp:cNvGraphicFramePr>
               <a:graphicFrameLocks xmlns:a="http://schemas.openxmlformats.org/drawingml/2006/main" noChangeAspect="1"/>
             </wp:cNvGraphicFramePr>
@@ -1520,6 +1361,123 @@
                   <pic:spPr>
                     <a:xfrm>
                       <a:off x="0" y="0"/>
+                      <a:ext cx="2809147" cy="2114543"/>
+                    </a:xfrm>
+                    <a:prstGeom prst="rect">
+                      <a:avLst/>
+                    </a:prstGeom>
+                  </pic:spPr>
+                </pic:pic>
+              </a:graphicData>
+            </a:graphic>
+          </wp:inline>
+        </w:drawing>
+      </w:r>
+    </w:p>
+    <w:p>
+      <w:pPr>
+        <w:pStyle w:val="Caption"/>
+      </w:pPr>
+      <w:r>
+        <w:t xml:space="preserve">Figure </w:t>
+      </w:r>
+      <w:fldSimple w:instr=" SEQ Figure \* ARABIC ">
+        <w:r>
+          <w:rPr>
+            <w:noProof/>
+          </w:rPr>
+          <w:t>12</w:t>
+        </w:r>
+      </w:fldSimple>
+      <w:r>
+        <w:t xml:space="preserve"> Notation for India draft PDPB Section 19.1.a.ii and 19.1.a.iii</w:t>
+      </w:r>
+    </w:p>
+    <w:p>
+      <w:pPr>
+        <w:pStyle w:val="Heading3"/>
+      </w:pPr>
+      <w:r>
+        <w:t xml:space="preserve">Display </w:t>
+      </w:r>
+      <w:r>
+        <w:t>Lan</w:t>
+      </w:r>
+      <w:r>
+        <w:t xml:space="preserve">guage </w:t>
+      </w:r>
+    </w:p>
+    <w:p>
+      <w:r>
+        <w:t>One of the</w:t>
+      </w:r>
+      <w:r>
+        <w:t xml:space="preserve"> new feature</w:t>
+      </w:r>
+      <w:r>
+        <w:t>s</w:t>
+      </w:r>
+      <w:r>
+        <w:t xml:space="preserve"> introduced in June </w:t>
+      </w:r>
+      <w:r>
+        <w:t xml:space="preserve">2020 was the display of non-English language. </w:t>
+      </w:r>
+      <w:r>
+        <w:t>Where non-</w:t>
+      </w:r>
+      <w:r>
+        <w:t>English text is available in the data model, a language drop</w:t>
+      </w:r>
+      <w:r>
+        <w:t>-</w:t>
+      </w:r>
+      <w:r>
+        <w:t>down selection function will be available to users</w:t>
+      </w:r>
+      <w:r>
+        <w:t xml:space="preserve"> from both the filter and display area.</w:t>
+      </w:r>
+      <w:r>
+        <w:t xml:space="preserve"> Text search function </w:t>
+      </w:r>
+      <w:r>
+        <w:t>work for non-English languages as well.</w:t>
+      </w:r>
+    </w:p>
+    <w:p>
+      <w:pPr>
+        <w:keepNext/>
+      </w:pPr>
+      <w:r>
+        <w:rPr>
+          <w:noProof/>
+        </w:rPr>
+        <w:lastRenderedPageBreak/>
+        <w:drawing>
+          <wp:inline distT="0" distB="0" distL="0" distR="0" wp14:anchorId="5107F389" wp14:editId="16F8F7C0">
+            <wp:extent cx="4102911" cy="2781300"/>
+            <wp:effectExtent l="0" t="0" r="0" b="0"/>
+            <wp:docPr id="3" name="Picture 3"/>
+            <wp:cNvGraphicFramePr>
+              <a:graphicFrameLocks xmlns:a="http://schemas.openxmlformats.org/drawingml/2006/main" noChangeAspect="1"/>
+            </wp:cNvGraphicFramePr>
+            <a:graphic xmlns:a="http://schemas.openxmlformats.org/drawingml/2006/main">
+              <a:graphicData uri="http://schemas.openxmlformats.org/drawingml/2006/picture">
+                <pic:pic xmlns:pic="http://schemas.openxmlformats.org/drawingml/2006/picture">
+                  <pic:nvPicPr>
+                    <pic:cNvPr id="1" name=""/>
+                    <pic:cNvPicPr/>
+                  </pic:nvPicPr>
+                  <pic:blipFill>
+                    <a:blip r:embed="rId24"/>
+                    <a:stretch>
+                      <a:fillRect/>
+                    </a:stretch>
+                  </pic:blipFill>
+                  <pic:spPr>
+                    <a:xfrm>
+                      <a:off x="0" y="0"/>
                       <a:ext cx="4113166" cy="2788252"/>
                     </a:xfrm>
                     <a:prstGeom prst="rect">
@@ -1540,14 +1498,27 @@
       <w:r>
         <w:t xml:space="preserve">Figure </w:t>
       </w:r>
-      <w:fldSimple w:instr=" SEQ Figure \* ARABIC ">
-        <w:r>
-          <w:rPr>
-            <w:noProof/>
-          </w:rPr>
-          <w:t>12</w:t>
-        </w:r>
-      </w:fldSimple>
+      <w:r>
+        <w:fldChar w:fldCharType="begin"/>
+      </w:r>
+      <w:r>
+        <w:instrText xml:space="preserve"> SEQ Figure \* ARABIC </w:instrText>
+      </w:r>
+      <w:r>
+        <w:fldChar w:fldCharType="separate"/>
+      </w:r>
+      <w:r>
+        <w:rPr>
+          <w:noProof/>
+        </w:rPr>
+        <w:t>13</w:t>
+      </w:r>
+      <w:r>
+        <w:rPr>
+          <w:noProof/>
+        </w:rPr>
+        <w:fldChar w:fldCharType="end"/>
+      </w:r>
       <w:r>
         <w:t xml:space="preserve"> Displaying non-English languages</w:t>
       </w:r>
@@ -1557,104 +1528,104 @@
         <w:pStyle w:val="Heading3"/>
       </w:pPr>
       <w:r>
+        <w:t>Line graph and zoom</w:t>
+      </w:r>
+      <w:r>
+        <w:t xml:space="preserve"> </w:t>
+      </w:r>
+      <w:proofErr w:type="gramStart"/>
+      <w:r>
+        <w:t>out</w:t>
+      </w:r>
+      <w:proofErr w:type="gramEnd"/>
+    </w:p>
+    <w:p>
+      <w:r>
+        <w:t xml:space="preserve">The June 2020 update introduced </w:t>
+      </w:r>
+      <w:r>
+        <w:t xml:space="preserve">a more </w:t>
+      </w:r>
+      <w:r>
+        <w:t>colorful</w:t>
+      </w:r>
+      <w:r>
+        <w:t xml:space="preserve"> mapping display</w:t>
+      </w:r>
+      <w:r>
+        <w:t xml:space="preserve"> in the form of San</w:t>
+      </w:r>
+      <w:r>
+        <w:t>key diagram.</w:t>
+      </w:r>
+      <w:r>
+        <w:t xml:space="preserve"> </w:t>
+      </w:r>
+      <w:r>
+        <w:t xml:space="preserve">This </w:t>
+      </w:r>
+      <w:r>
+        <w:t xml:space="preserve">is the current default </w:t>
+      </w:r>
+      <w:r>
+        <w:t xml:space="preserve">display </w:t>
+      </w:r>
+      <w:r>
+        <w:t xml:space="preserve">mode. </w:t>
+      </w:r>
+      <w:r>
+        <w:t xml:space="preserve">Users who prefer the </w:t>
+      </w:r>
+      <w:r>
+        <w:t xml:space="preserve">previous view can still see the </w:t>
+      </w:r>
+      <w:r>
+        <w:t>straight-line</w:t>
+      </w:r>
+      <w:r>
+        <w:t xml:space="preserve"> diagram </w:t>
+      </w:r>
+      <w:r>
+        <w:t>by toggling the Sankey diagram toggle (see figure 13).</w:t>
+      </w:r>
+    </w:p>
+    <w:p>
+      <w:r>
+        <w:t>The June 2020 update</w:t>
+      </w:r>
+      <w:r>
+        <w:t xml:space="preserve"> </w:t>
+      </w:r>
+      <w:r>
+        <w:t>also added the zoom out feature</w:t>
+      </w:r>
+      <w:r>
+        <w:t xml:space="preserve"> </w:t>
+      </w:r>
+      <w:r>
+        <w:t>by using the zoom slider.</w:t>
+      </w:r>
+      <w:r>
+        <w:t xml:space="preserve"> Zoom in is enabled by </w:t>
+      </w:r>
+      <w:proofErr w:type="gramStart"/>
+      <w:r>
+        <w:t>browsers’</w:t>
+      </w:r>
+      <w:proofErr w:type="gramEnd"/>
+      <w:r>
+        <w:t xml:space="preserve"> built in zoom feature.</w:t>
+      </w:r>
+    </w:p>
+    <w:p>
+      <w:pPr>
+        <w:keepNext/>
+      </w:pPr>
+      <w:r>
+        <w:rPr>
+          <w:noProof/>
+        </w:rPr>
         <w:lastRenderedPageBreak/>
-        <w:t>Line graph and zoom</w:t>
-      </w:r>
-      <w:r>
-        <w:t xml:space="preserve"> </w:t>
-      </w:r>
-      <w:proofErr w:type="gramStart"/>
-      <w:r>
-        <w:t>out</w:t>
-      </w:r>
-      <w:proofErr w:type="gramEnd"/>
-    </w:p>
-    <w:p>
-      <w:r>
-        <w:t xml:space="preserve">The June 2020 update introduced </w:t>
-      </w:r>
-      <w:r>
-        <w:t xml:space="preserve">a more </w:t>
-      </w:r>
-      <w:r>
-        <w:t>colorful</w:t>
-      </w:r>
-      <w:r>
-        <w:t xml:space="preserve"> mapping display</w:t>
-      </w:r>
-      <w:r>
-        <w:t xml:space="preserve"> in the form of San</w:t>
-      </w:r>
-      <w:r>
-        <w:t>key diagram.</w:t>
-      </w:r>
-      <w:r>
-        <w:t xml:space="preserve"> </w:t>
-      </w:r>
-      <w:r>
-        <w:t xml:space="preserve">This </w:t>
-      </w:r>
-      <w:r>
-        <w:t xml:space="preserve">is the current default </w:t>
-      </w:r>
-      <w:r>
-        <w:t xml:space="preserve">display </w:t>
-      </w:r>
-      <w:r>
-        <w:t xml:space="preserve">mode. </w:t>
-      </w:r>
-      <w:r>
-        <w:t xml:space="preserve">Users who prefer the </w:t>
-      </w:r>
-      <w:r>
-        <w:t xml:space="preserve">previous view can still see the </w:t>
-      </w:r>
-      <w:r>
-        <w:t>straight-line</w:t>
-      </w:r>
-      <w:r>
-        <w:t xml:space="preserve"> diagram </w:t>
-      </w:r>
-      <w:r>
-        <w:t>by toggling the Sankey diagram toggle (see figure 13).</w:t>
-      </w:r>
-    </w:p>
-    <w:p>
-      <w:r>
-        <w:t>The June 2020 update</w:t>
-      </w:r>
-      <w:r>
-        <w:t xml:space="preserve"> </w:t>
-      </w:r>
-      <w:r>
-        <w:t>also added the zoom out feature</w:t>
-      </w:r>
-      <w:r>
-        <w:t xml:space="preserve"> </w:t>
-      </w:r>
-      <w:r>
-        <w:t>by using the zoom slider.</w:t>
-      </w:r>
-      <w:r>
-        <w:t xml:space="preserve"> Zoom in is enabled by </w:t>
-      </w:r>
-      <w:proofErr w:type="gramStart"/>
-      <w:r>
-        <w:t>browsers’</w:t>
-      </w:r>
-      <w:proofErr w:type="gramEnd"/>
-      <w:r>
-        <w:t xml:space="preserve"> built in zoom feature.</w:t>
-      </w:r>
-    </w:p>
-    <w:p>
-      <w:pPr>
-        <w:keepNext/>
-      </w:pPr>
-      <w:r>
-        <w:rPr>
-          <w:noProof/>
-        </w:rPr>
         <w:drawing>
           <wp:inline distT="0" distB="0" distL="0" distR="0" wp14:anchorId="77F44E96" wp14:editId="21E9C2AA">
             <wp:extent cx="5943600" cy="4015105"/>
@@ -1671,7 +1642,7 @@
                     <pic:cNvPicPr/>
                   </pic:nvPicPr>
                   <pic:blipFill>
-                    <a:blip r:embed="rId24">
+                    <a:blip r:embed="rId25">
                       <a:extLst>
                         <a:ext uri="{28A0092B-C50C-407E-A947-70E740481C1C}">
                           <a14:useLocalDpi xmlns:a14="http://schemas.microsoft.com/office/drawing/2010/main" val="0"/>
@@ -1705,14 +1676,27 @@
       <w:r>
         <w:t xml:space="preserve">Figure </w:t>
       </w:r>
-      <w:fldSimple w:instr=" SEQ Figure \* ARABIC ">
-        <w:r>
-          <w:rPr>
-            <w:noProof/>
-          </w:rPr>
-          <w:t>13</w:t>
-        </w:r>
-      </w:fldSimple>
+      <w:r>
+        <w:fldChar w:fldCharType="begin"/>
+      </w:r>
+      <w:r>
+        <w:instrText xml:space="preserve"> SEQ Figure \* ARABIC </w:instrText>
+      </w:r>
+      <w:r>
+        <w:fldChar w:fldCharType="separate"/>
+      </w:r>
+      <w:r>
+        <w:rPr>
+          <w:noProof/>
+        </w:rPr>
+        <w:t>14</w:t>
+      </w:r>
+      <w:r>
+        <w:rPr>
+          <w:noProof/>
+        </w:rPr>
+        <w:fldChar w:fldCharType="end"/>
+      </w:r>
       <w:r>
         <w:t xml:space="preserve"> Sankey Diagram toggle</w:t>
       </w:r>
@@ -1780,10 +1764,7 @@
         <w:t xml:space="preserve"> will always show because there is a potential that they should be mapped to the current filtered comparison.</w:t>
       </w:r>
       <w:r>
-        <w:t xml:space="preserve"> </w:t>
-      </w:r>
-      <w:r>
-        <w:t>&lt;Note: this highlight feature was accidentally disabled upon our most recent update. The feature will return upon the next round of bug fixes.&gt;</w:t>
+        <w:t xml:space="preserve"> &lt;Note: this highlight feature was accidentally disabled upon our most recent update. The feature will return upon the next round of bug fixes.&gt;</w:t>
       </w:r>
     </w:p>
     <w:p>
@@ -1798,10 +1779,7 @@
         <w:t>Pink: Indicates a descendent node is unmapped</w:t>
       </w:r>
       <w:r>
-        <w:t xml:space="preserve"> </w:t>
-      </w:r>
-      <w:r>
-        <w:t>&lt;Note: this highlight feature was accidentally disabled upon our most recent update. The feature will return upon the next round of bug fixes.&gt;</w:t>
+        <w:t xml:space="preserve"> &lt;Note: this highlight feature was accidentally disabled upon our most recent update. The feature will return upon the next round of bug fixes.&gt;</w:t>
       </w:r>
     </w:p>
     <w:p>
@@ -1849,7 +1827,7 @@
       <w:r>
         <w:t xml:space="preserve">The </w:t>
       </w:r>
-      <w:hyperlink r:id="rId25" w:history="1">
+      <w:hyperlink r:id="rId26" w:history="1">
         <w:r>
           <w:rPr>
             <w:rStyle w:val="Hyperlink"/>
@@ -3026,10 +3004,161 @@
     </w:tbl>
     <w:p>
       <w:pPr>
-        <w:rPr>
-          <w:b/>
-        </w:rPr>
-      </w:pPr>
+        <w:pStyle w:val="Heading4"/>
+      </w:pPr>
+      <w:r>
+        <w:t>Notation</w:t>
+      </w:r>
+    </w:p>
+    <w:p>
+      <w:pPr>
+        <w:rPr>
+          <w:bCs/>
+        </w:rPr>
+      </w:pPr>
+      <w:r>
+        <w:rPr>
+          <w:bCs/>
+        </w:rPr>
+        <w:t>The</w:t>
+      </w:r>
+      <w:r>
+        <w:rPr>
+          <w:bCs/>
+        </w:rPr>
+        <w:t xml:space="preserve"> June 2020 feature update introduced the notation feature. To add notes to any given regulation, go to the bottom of the data table for any of the regulation sheet, add the text “Notes” on the first column, add the following column headings to the following row:</w:t>
+      </w:r>
+    </w:p>
+    <w:p>
+      <w:pPr>
+        <w:numPr>
+          <w:ilvl w:val="0"/>
+          <w:numId w:val="18"/>
+        </w:numPr>
+        <w:shd w:val="clear" w:color="auto" w:fill="FFFFFF"/>
+        <w:spacing w:before="100" w:beforeAutospacing="1" w:after="100" w:afterAutospacing="1" w:line="240" w:lineRule="auto"/>
+        <w:rPr>
+          <w:rFonts w:ascii="Segoe UI" w:eastAsia="Times New Roman" w:hAnsi="Segoe UI" w:cs="Segoe UI"/>
+          <w:color w:val="24292E"/>
+          <w:sz w:val="24"/>
+          <w:szCs w:val="24"/>
+        </w:rPr>
+      </w:pPr>
+      <w:r>
+        <w:rPr>
+          <w:rFonts w:ascii="Segoe UI" w:eastAsia="Times New Roman" w:hAnsi="Segoe UI" w:cs="Segoe UI"/>
+          <w:color w:val="24292E"/>
+          <w:sz w:val="24"/>
+          <w:szCs w:val="24"/>
+        </w:rPr>
+        <w:t>i</w:t>
+      </w:r>
+      <w:r>
+        <w:rPr>
+          <w:rFonts w:ascii="Segoe UI" w:eastAsia="Times New Roman" w:hAnsi="Segoe UI" w:cs="Segoe UI"/>
+          <w:color w:val="24292E"/>
+          <w:sz w:val="24"/>
+          <w:szCs w:val="24"/>
+        </w:rPr>
+        <w:t>d - Section id in for the individual regulation section</w:t>
+      </w:r>
+    </w:p>
+    <w:p>
+      <w:pPr>
+        <w:numPr>
+          <w:ilvl w:val="0"/>
+          <w:numId w:val="18"/>
+        </w:numPr>
+        <w:shd w:val="clear" w:color="auto" w:fill="FFFFFF"/>
+        <w:spacing w:before="60" w:after="100" w:afterAutospacing="1" w:line="240" w:lineRule="auto"/>
+        <w:rPr>
+          <w:rFonts w:ascii="Segoe UI" w:eastAsia="Times New Roman" w:hAnsi="Segoe UI" w:cs="Segoe UI"/>
+          <w:color w:val="24292E"/>
+          <w:sz w:val="24"/>
+          <w:szCs w:val="24"/>
+        </w:rPr>
+      </w:pPr>
+      <w:proofErr w:type="spellStart"/>
+      <w:r>
+        <w:rPr>
+          <w:rFonts w:ascii="Segoe UI" w:eastAsia="Times New Roman" w:hAnsi="Segoe UI" w:cs="Segoe UI"/>
+          <w:color w:val="24292E"/>
+          <w:sz w:val="24"/>
+          <w:szCs w:val="24"/>
+        </w:rPr>
+        <w:t>isoid</w:t>
+      </w:r>
+      <w:proofErr w:type="spellEnd"/>
+      <w:r>
+        <w:rPr>
+          <w:rFonts w:ascii="Segoe UI" w:eastAsia="Times New Roman" w:hAnsi="Segoe UI" w:cs="Segoe UI"/>
+          <w:color w:val="24292E"/>
+          <w:sz w:val="24"/>
+          <w:szCs w:val="24"/>
+        </w:rPr>
+        <w:t xml:space="preserve"> - </w:t>
+      </w:r>
+      <w:r>
+        <w:rPr>
+          <w:rFonts w:ascii="Segoe UI" w:eastAsia="Times New Roman" w:hAnsi="Segoe UI" w:cs="Segoe UI"/>
+          <w:color w:val="24292E"/>
+          <w:sz w:val="24"/>
+          <w:szCs w:val="24"/>
+        </w:rPr>
+        <w:t>Reference</w:t>
+      </w:r>
+      <w:r>
+        <w:rPr>
+          <w:rFonts w:ascii="Segoe UI" w:eastAsia="Times New Roman" w:hAnsi="Segoe UI" w:cs="Segoe UI"/>
+          <w:color w:val="24292E"/>
+          <w:sz w:val="24"/>
+          <w:szCs w:val="24"/>
+        </w:rPr>
+        <w:t xml:space="preserve"> to th</w:t>
+      </w:r>
+      <w:r>
+        <w:rPr>
+          <w:rFonts w:ascii="Segoe UI" w:eastAsia="Times New Roman" w:hAnsi="Segoe UI" w:cs="Segoe UI"/>
+          <w:color w:val="24292E"/>
+          <w:sz w:val="24"/>
+          <w:szCs w:val="24"/>
+        </w:rPr>
+        <w:t>e</w:t>
+      </w:r>
+      <w:r>
+        <w:rPr>
+          <w:rFonts w:ascii="Segoe UI" w:eastAsia="Times New Roman" w:hAnsi="Segoe UI" w:cs="Segoe UI"/>
+          <w:color w:val="24292E"/>
+          <w:sz w:val="24"/>
+          <w:szCs w:val="24"/>
+        </w:rPr>
+        <w:t xml:space="preserve"> list of ISO standard</w:t>
+      </w:r>
+    </w:p>
+    <w:p>
+      <w:pPr>
+        <w:numPr>
+          <w:ilvl w:val="0"/>
+          <w:numId w:val="18"/>
+        </w:numPr>
+        <w:shd w:val="clear" w:color="auto" w:fill="FFFFFF"/>
+        <w:spacing w:before="60" w:after="100" w:afterAutospacing="1" w:line="240" w:lineRule="auto"/>
+        <w:rPr>
+          <w:rFonts w:ascii="Segoe UI" w:eastAsia="Times New Roman" w:hAnsi="Segoe UI" w:cs="Segoe UI"/>
+          <w:color w:val="24292E"/>
+          <w:sz w:val="24"/>
+          <w:szCs w:val="24"/>
+        </w:rPr>
+      </w:pPr>
+      <w:r>
+        <w:rPr>
+          <w:rFonts w:ascii="Segoe UI" w:eastAsia="Times New Roman" w:hAnsi="Segoe UI" w:cs="Segoe UI"/>
+          <w:color w:val="24292E"/>
+          <w:sz w:val="24"/>
+          <w:szCs w:val="24"/>
+        </w:rPr>
+        <w:t>comment - Display this comment.</w:t>
+      </w:r>
     </w:p>
     <w:p>
       <w:pPr>
@@ -3121,256 +3250,6 @@
           <w:i/>
         </w:rPr>
         <w:t xml:space="preserve">git clone </w:t>
-      </w:r>
-      <w:hyperlink r:id="rId26" w:history="1">
-        <w:r>
-          <w:rPr>
-            <w:rStyle w:val="Hyperlink"/>
-          </w:rPr>
-          <w:t>https://github.com/microsoft/data-protection-mapping-project</w:t>
-        </w:r>
-      </w:hyperlink>
-    </w:p>
-    <w:p>
-      <w:pPr>
-        <w:pStyle w:val="ListParagraph"/>
-        <w:numPr>
-          <w:ilvl w:val="0"/>
-          <w:numId w:val="4"/>
-        </w:numPr>
-        <w:rPr>
-          <w:i/>
-        </w:rPr>
-      </w:pPr>
-      <w:r>
-        <w:t>Modify the data in the master dataset spreadsheet</w:t>
-      </w:r>
-      <w:r>
-        <w:t xml:space="preserve"> .xlsx.</w:t>
-      </w:r>
-    </w:p>
-    <w:p>
-      <w:pPr>
-        <w:pStyle w:val="ListParagraph"/>
-        <w:numPr>
-          <w:ilvl w:val="0"/>
-          <w:numId w:val="4"/>
-        </w:numPr>
-      </w:pPr>
-      <w:r>
-        <w:t xml:space="preserve">Publish the </w:t>
-      </w:r>
-      <w:r>
-        <w:t>changed xlsx b</w:t>
-      </w:r>
-      <w:r>
-        <w:t>ack to the repository.</w:t>
-      </w:r>
-    </w:p>
-    <w:p>
-      <w:pPr>
-        <w:pStyle w:val="ListParagraph"/>
-        <w:numPr>
-          <w:ilvl w:val="1"/>
-          <w:numId w:val="4"/>
-        </w:numPr>
-        <w:rPr>
-          <w:i/>
-        </w:rPr>
-      </w:pPr>
-      <w:r>
-        <w:rPr>
-          <w:i/>
-        </w:rPr>
-        <w:t xml:space="preserve">git </w:t>
-      </w:r>
-      <w:proofErr w:type="gramStart"/>
-      <w:r>
-        <w:rPr>
-          <w:i/>
-        </w:rPr>
-        <w:t>add .</w:t>
-      </w:r>
-      <w:proofErr w:type="gramEnd"/>
-    </w:p>
-    <w:p>
-      <w:pPr>
-        <w:pStyle w:val="ListParagraph"/>
-        <w:numPr>
-          <w:ilvl w:val="1"/>
-          <w:numId w:val="4"/>
-        </w:numPr>
-        <w:rPr>
-          <w:i/>
-        </w:rPr>
-      </w:pPr>
-      <w:r>
-        <w:rPr>
-          <w:i/>
-        </w:rPr>
-        <w:t>git commit -m “</w:t>
-      </w:r>
-      <w:r>
-        <w:rPr>
-          <w:i/>
-        </w:rPr>
-        <w:t>XLSX</w:t>
-      </w:r>
-      <w:r>
-        <w:rPr>
-          <w:i/>
-        </w:rPr>
-        <w:t xml:space="preserve"> </w:t>
-      </w:r>
-      <w:r>
-        <w:rPr>
-          <w:i/>
-        </w:rPr>
-        <w:t>change notes here”</w:t>
-      </w:r>
-    </w:p>
-    <w:p>
-      <w:pPr>
-        <w:pStyle w:val="ListParagraph"/>
-        <w:numPr>
-          <w:ilvl w:val="1"/>
-          <w:numId w:val="4"/>
-        </w:numPr>
-      </w:pPr>
-      <w:r>
-        <w:rPr>
-          <w:i/>
-        </w:rPr>
-        <w:t>git push</w:t>
-      </w:r>
-      <w:r>
-        <w:rPr>
-          <w:i/>
-        </w:rPr>
-        <w:t xml:space="preserve"> </w:t>
-      </w:r>
-    </w:p>
-    <w:p>
-      <w:pPr>
-        <w:pStyle w:val="ListParagraph"/>
-        <w:numPr>
-          <w:ilvl w:val="0"/>
-          <w:numId w:val="4"/>
-        </w:numPr>
-      </w:pPr>
-      <w:r>
-        <w:t>The automated build pipeline will import the data from the xlsx for public hosting.</w:t>
-      </w:r>
-      <w:r>
-        <w:t xml:space="preserve"> </w:t>
-      </w:r>
-    </w:p>
-    <w:p>
-      <w:pPr>
-        <w:pStyle w:val="ListParagraph"/>
-        <w:numPr>
-          <w:ilvl w:val="0"/>
-          <w:numId w:val="4"/>
-        </w:numPr>
-      </w:pPr>
-      <w:r>
-        <w:t>Optional: To preview your changes locally, run the import script to convert the master dataset into the public dataset.</w:t>
-      </w:r>
-    </w:p>
-    <w:p>
-      <w:pPr>
-        <w:pStyle w:val="ListParagraph"/>
-        <w:numPr>
-          <w:ilvl w:val="1"/>
-          <w:numId w:val="4"/>
-        </w:numPr>
-        <w:rPr>
-          <w:b/>
-        </w:rPr>
-      </w:pPr>
-      <w:proofErr w:type="spellStart"/>
-      <w:r>
-        <w:rPr>
-          <w:i/>
-        </w:rPr>
-        <w:t>npm</w:t>
-      </w:r>
-      <w:proofErr w:type="spellEnd"/>
-      <w:r>
-        <w:rPr>
-          <w:i/>
-        </w:rPr>
-        <w:t xml:space="preserve"> run import</w:t>
-      </w:r>
-    </w:p>
-    <w:p>
-      <w:pPr>
-        <w:rPr>
-          <w:b/>
-        </w:rPr>
-      </w:pPr>
-    </w:p>
-    <w:p>
-      <w:pPr>
-        <w:pStyle w:val="Heading3"/>
-      </w:pPr>
-      <w:r>
-        <w:t>Building the app</w:t>
-      </w:r>
-      <w:r>
-        <w:t xml:space="preserve"> (CI/CD, Production Preview)</w:t>
-      </w:r>
-      <w:r>
-        <w:t>:</w:t>
-      </w:r>
-    </w:p>
-    <w:p>
-      <w:r>
-        <w:t xml:space="preserve">Building the app requires Node and all the dev dependencies to be installed through </w:t>
-      </w:r>
-      <w:proofErr w:type="spellStart"/>
-      <w:r>
-        <w:t>Npm</w:t>
-      </w:r>
-      <w:proofErr w:type="spellEnd"/>
-      <w:r>
-        <w:t>.</w:t>
-      </w:r>
-    </w:p>
-    <w:p>
-      <w:pPr>
-        <w:pStyle w:val="ListParagraph"/>
-        <w:numPr>
-          <w:ilvl w:val="0"/>
-          <w:numId w:val="10"/>
-        </w:numPr>
-      </w:pPr>
-      <w:r>
-        <w:t>Check-out the app repository.</w:t>
-      </w:r>
-    </w:p>
-    <w:p>
-      <w:pPr>
-        <w:pStyle w:val="ListParagraph"/>
-        <w:numPr>
-          <w:ilvl w:val="1"/>
-          <w:numId w:val="10"/>
-        </w:numPr>
-        <w:rPr>
-          <w:i/>
-        </w:rPr>
-      </w:pPr>
-      <w:r>
-        <w:rPr>
-          <w:i/>
-        </w:rPr>
-        <w:t>git clone</w:t>
-      </w:r>
-      <w:r>
-        <w:rPr>
-          <w:i/>
-        </w:rPr>
-        <w:t xml:space="preserve"> </w:t>
       </w:r>
       <w:hyperlink r:id="rId27" w:history="1">
         <w:r>
@@ -3386,11 +3265,218 @@
         <w:pStyle w:val="ListParagraph"/>
         <w:numPr>
           <w:ilvl w:val="0"/>
+          <w:numId w:val="4"/>
+        </w:numPr>
+        <w:rPr>
+          <w:i/>
+        </w:rPr>
+      </w:pPr>
+      <w:r>
+        <w:t>Modify the data in the master dataset spreadsheet</w:t>
+      </w:r>
+      <w:r>
+        <w:t xml:space="preserve"> .xlsx.</w:t>
+      </w:r>
+    </w:p>
+    <w:p>
+      <w:pPr>
+        <w:pStyle w:val="ListParagraph"/>
+        <w:numPr>
+          <w:ilvl w:val="0"/>
+          <w:numId w:val="4"/>
+        </w:numPr>
+      </w:pPr>
+      <w:r>
+        <w:t xml:space="preserve">Publish the </w:t>
+      </w:r>
+      <w:r>
+        <w:t>changed xlsx b</w:t>
+      </w:r>
+      <w:r>
+        <w:t>ack to the repository.</w:t>
+      </w:r>
+    </w:p>
+    <w:p>
+      <w:pPr>
+        <w:pStyle w:val="ListParagraph"/>
+        <w:numPr>
+          <w:ilvl w:val="1"/>
+          <w:numId w:val="4"/>
+        </w:numPr>
+        <w:rPr>
+          <w:i/>
+        </w:rPr>
+      </w:pPr>
+      <w:r>
+        <w:rPr>
+          <w:i/>
+        </w:rPr>
+        <w:t xml:space="preserve">git </w:t>
+      </w:r>
+      <w:proofErr w:type="gramStart"/>
+      <w:r>
+        <w:rPr>
+          <w:i/>
+        </w:rPr>
+        <w:t>add .</w:t>
+      </w:r>
+      <w:proofErr w:type="gramEnd"/>
+    </w:p>
+    <w:p>
+      <w:pPr>
+        <w:pStyle w:val="ListParagraph"/>
+        <w:numPr>
+          <w:ilvl w:val="1"/>
+          <w:numId w:val="4"/>
+        </w:numPr>
+        <w:rPr>
+          <w:i/>
+        </w:rPr>
+      </w:pPr>
+      <w:r>
+        <w:rPr>
+          <w:i/>
+        </w:rPr>
+        <w:t>git commit -m “</w:t>
+      </w:r>
+      <w:r>
+        <w:rPr>
+          <w:i/>
+        </w:rPr>
+        <w:t>XLSX</w:t>
+      </w:r>
+      <w:r>
+        <w:rPr>
+          <w:i/>
+        </w:rPr>
+        <w:t xml:space="preserve"> </w:t>
+      </w:r>
+      <w:r>
+        <w:rPr>
+          <w:i/>
+        </w:rPr>
+        <w:t>change notes here”</w:t>
+      </w:r>
+    </w:p>
+    <w:p>
+      <w:pPr>
+        <w:pStyle w:val="ListParagraph"/>
+        <w:numPr>
+          <w:ilvl w:val="1"/>
+          <w:numId w:val="4"/>
+        </w:numPr>
+      </w:pPr>
+      <w:r>
+        <w:rPr>
+          <w:i/>
+        </w:rPr>
+        <w:t>git push</w:t>
+      </w:r>
+      <w:r>
+        <w:rPr>
+          <w:i/>
+        </w:rPr>
+        <w:t xml:space="preserve"> </w:t>
+      </w:r>
+    </w:p>
+    <w:p>
+      <w:pPr>
+        <w:pStyle w:val="ListParagraph"/>
+        <w:numPr>
+          <w:ilvl w:val="0"/>
+          <w:numId w:val="4"/>
+        </w:numPr>
+      </w:pPr>
+      <w:r>
+        <w:t>The automated build pipeline will import the data from the xlsx for public hosting.</w:t>
+      </w:r>
+      <w:r>
+        <w:t xml:space="preserve"> </w:t>
+      </w:r>
+    </w:p>
+    <w:p>
+      <w:pPr>
+        <w:pStyle w:val="ListParagraph"/>
+        <w:numPr>
+          <w:ilvl w:val="0"/>
+          <w:numId w:val="4"/>
+        </w:numPr>
+      </w:pPr>
+      <w:r>
+        <w:t>Optional: To preview your changes locally, run the import script to convert the master dataset into the public dataset.</w:t>
+      </w:r>
+    </w:p>
+    <w:p>
+      <w:pPr>
+        <w:pStyle w:val="ListParagraph"/>
+        <w:numPr>
+          <w:ilvl w:val="1"/>
+          <w:numId w:val="4"/>
+        </w:numPr>
+        <w:rPr>
+          <w:b/>
+        </w:rPr>
+      </w:pPr>
+      <w:proofErr w:type="spellStart"/>
+      <w:r>
+        <w:rPr>
+          <w:i/>
+        </w:rPr>
+        <w:t>npm</w:t>
+      </w:r>
+      <w:proofErr w:type="spellEnd"/>
+      <w:r>
+        <w:rPr>
+          <w:i/>
+        </w:rPr>
+        <w:t xml:space="preserve"> run import</w:t>
+      </w:r>
+    </w:p>
+    <w:p>
+      <w:pPr>
+        <w:rPr>
+          <w:b/>
+        </w:rPr>
+      </w:pPr>
+    </w:p>
+    <w:p>
+      <w:pPr>
+        <w:pStyle w:val="Heading3"/>
+      </w:pPr>
+      <w:r>
+        <w:lastRenderedPageBreak/>
+        <w:t>Building the app</w:t>
+      </w:r>
+      <w:r>
+        <w:t xml:space="preserve"> (CI/CD, Production Preview)</w:t>
+      </w:r>
+      <w:r>
+        <w:t>:</w:t>
+      </w:r>
+    </w:p>
+    <w:p>
+      <w:r>
+        <w:t xml:space="preserve">Building the app requires Node and all the dev dependencies to be installed through </w:t>
+      </w:r>
+      <w:proofErr w:type="spellStart"/>
+      <w:r>
+        <w:t>Npm</w:t>
+      </w:r>
+      <w:proofErr w:type="spellEnd"/>
+      <w:r>
+        <w:t>.</w:t>
+      </w:r>
+    </w:p>
+    <w:p>
+      <w:pPr>
+        <w:pStyle w:val="ListParagraph"/>
+        <w:numPr>
+          <w:ilvl w:val="0"/>
           <w:numId w:val="10"/>
         </w:numPr>
       </w:pPr>
       <w:r>
-        <w:t>Navigate to the clone.</w:t>
+        <w:t>Check-out the app repository.</w:t>
       </w:r>
     </w:p>
     <w:p>
@@ -3408,14 +3494,22 @@
         <w:rPr>
           <w:i/>
         </w:rPr>
-        <w:t xml:space="preserve">cd </w:t>
+        <w:t>git clone</w:t>
       </w:r>
       <w:r>
         <w:rPr>
           <w:i/>
         </w:rPr>
-        <w:t>data-protection-mapping-project</w:t>
-      </w:r>
+        <w:t xml:space="preserve"> </w:t>
+      </w:r>
+      <w:hyperlink r:id="rId28" w:history="1">
+        <w:r>
+          <w:rPr>
+            <w:rStyle w:val="Hyperlink"/>
+          </w:rPr>
+          <w:t>https://github.com/microsoft/data-protection-mapping-project</w:t>
+        </w:r>
+      </w:hyperlink>
     </w:p>
     <w:p>
       <w:pPr>
@@ -3426,7 +3520,7 @@
         </w:numPr>
       </w:pPr>
       <w:r>
-        <w:t>Install dependencies.</w:t>
+        <w:t>Navigate to the clone.</w:t>
       </w:r>
     </w:p>
     <w:p>
@@ -3440,26 +3534,17 @@
           <w:i/>
         </w:rPr>
       </w:pPr>
-      <w:proofErr w:type="spellStart"/>
       <w:r>
         <w:rPr>
           <w:i/>
         </w:rPr>
-        <w:lastRenderedPageBreak/>
-        <w:t>npm</w:t>
-      </w:r>
-      <w:proofErr w:type="spellEnd"/>
+        <w:t xml:space="preserve">cd </w:t>
+      </w:r>
       <w:r>
         <w:rPr>
           <w:i/>
         </w:rPr>
-        <w:t xml:space="preserve"> </w:t>
-      </w:r>
-      <w:r>
-        <w:rPr>
-          <w:i/>
-        </w:rPr>
-        <w:t>ci</w:t>
+        <w:t>data-protection-mapping-project</w:t>
       </w:r>
     </w:p>
     <w:p>
@@ -3471,7 +3556,7 @@
         </w:numPr>
       </w:pPr>
       <w:r>
-        <w:t>Build the app.</w:t>
+        <w:t>Install dependencies.</w:t>
       </w:r>
     </w:p>
     <w:p>
@@ -3497,6 +3582,50 @@
         <w:rPr>
           <w:i/>
         </w:rPr>
+        <w:t xml:space="preserve"> </w:t>
+      </w:r>
+      <w:r>
+        <w:rPr>
+          <w:i/>
+        </w:rPr>
+        <w:t>ci</w:t>
+      </w:r>
+    </w:p>
+    <w:p>
+      <w:pPr>
+        <w:pStyle w:val="ListParagraph"/>
+        <w:numPr>
+          <w:ilvl w:val="0"/>
+          <w:numId w:val="10"/>
+        </w:numPr>
+      </w:pPr>
+      <w:r>
+        <w:t>Build the app.</w:t>
+      </w:r>
+    </w:p>
+    <w:p>
+      <w:pPr>
+        <w:pStyle w:val="ListParagraph"/>
+        <w:numPr>
+          <w:ilvl w:val="1"/>
+          <w:numId w:val="10"/>
+        </w:numPr>
+        <w:rPr>
+          <w:i/>
+        </w:rPr>
+      </w:pPr>
+      <w:proofErr w:type="spellStart"/>
+      <w:r>
+        <w:rPr>
+          <w:i/>
+        </w:rPr>
+        <w:t>npm</w:t>
+      </w:r>
+      <w:proofErr w:type="spellEnd"/>
+      <w:r>
+        <w:rPr>
+          <w:i/>
+        </w:rPr>
         <w:t xml:space="preserve"> run build</w:t>
       </w:r>
     </w:p>
@@ -3555,7 +3684,7 @@
         </w:rPr>
         <w:t xml:space="preserve">git clone </w:t>
       </w:r>
-      <w:hyperlink r:id="rId28" w:history="1">
+      <w:hyperlink r:id="rId29" w:history="1">
         <w:r>
           <w:rPr>
             <w:rStyle w:val="Hyperlink"/>
@@ -4523,6 +4652,155 @@
     </w:lvl>
   </w:abstractNum>
   <w:abstractNum w:abstractNumId="7" w15:restartNumberingAfterBreak="0">
+    <w:nsid w:val="28CE13C4"/>
+    <w:multiLevelType w:val="multilevel"/>
+    <w:tmpl w:val="E1AAD8BE"/>
+    <w:lvl w:ilvl="0">
+      <w:start w:val="1"/>
+      <w:numFmt w:val="bullet"/>
+      <w:lvlText w:val=""/>
+      <w:lvlJc w:val="left"/>
+      <w:pPr>
+        <w:tabs>
+          <w:tab w:val="num" w:pos="720"/>
+        </w:tabs>
+        <w:ind w:left="720" w:hanging="360"/>
+      </w:pPr>
+      <w:rPr>
+        <w:rFonts w:ascii="Symbol" w:hAnsi="Symbol" w:hint="default"/>
+        <w:sz w:val="20"/>
+      </w:rPr>
+    </w:lvl>
+    <w:lvl w:ilvl="1" w:tentative="1">
+      <w:start w:val="1"/>
+      <w:numFmt w:val="bullet"/>
+      <w:lvlText w:val="o"/>
+      <w:lvlJc w:val="left"/>
+      <w:pPr>
+        <w:tabs>
+          <w:tab w:val="num" w:pos="1440"/>
+        </w:tabs>
+        <w:ind w:left="1440" w:hanging="360"/>
+      </w:pPr>
+      <w:rPr>
+        <w:rFonts w:ascii="Courier New" w:hAnsi="Courier New" w:hint="default"/>
+        <w:sz w:val="20"/>
+      </w:rPr>
+    </w:lvl>
+    <w:lvl w:ilvl="2" w:tentative="1">
+      <w:start w:val="1"/>
+      <w:numFmt w:val="bullet"/>
+      <w:lvlText w:val=""/>
+      <w:lvlJc w:val="left"/>
+      <w:pPr>
+        <w:tabs>
+          <w:tab w:val="num" w:pos="2160"/>
+        </w:tabs>
+        <w:ind w:left="2160" w:hanging="360"/>
+      </w:pPr>
+      <w:rPr>
+        <w:rFonts w:ascii="Wingdings" w:hAnsi="Wingdings" w:hint="default"/>
+        <w:sz w:val="20"/>
+      </w:rPr>
+    </w:lvl>
+    <w:lvl w:ilvl="3" w:tentative="1">
+      <w:start w:val="1"/>
+      <w:numFmt w:val="bullet"/>
+      <w:lvlText w:val=""/>
+      <w:lvlJc w:val="left"/>
+      <w:pPr>
+        <w:tabs>
+          <w:tab w:val="num" w:pos="2880"/>
+        </w:tabs>
+        <w:ind w:left="2880" w:hanging="360"/>
+      </w:pPr>
+      <w:rPr>
+        <w:rFonts w:ascii="Wingdings" w:hAnsi="Wingdings" w:hint="default"/>
+        <w:sz w:val="20"/>
+      </w:rPr>
+    </w:lvl>
+    <w:lvl w:ilvl="4" w:tentative="1">
+      <w:start w:val="1"/>
+      <w:numFmt w:val="bullet"/>
+      <w:lvlText w:val=""/>
+      <w:lvlJc w:val="left"/>
+      <w:pPr>
+        <w:tabs>
+          <w:tab w:val="num" w:pos="3600"/>
+        </w:tabs>
+        <w:ind w:left="3600" w:hanging="360"/>
+      </w:pPr>
+      <w:rPr>
+        <w:rFonts w:ascii="Wingdings" w:hAnsi="Wingdings" w:hint="default"/>
+        <w:sz w:val="20"/>
+      </w:rPr>
+    </w:lvl>
+    <w:lvl w:ilvl="5" w:tentative="1">
+      <w:start w:val="1"/>
+      <w:numFmt w:val="bullet"/>
+      <w:lvlText w:val=""/>
+      <w:lvlJc w:val="left"/>
+      <w:pPr>
+        <w:tabs>
+          <w:tab w:val="num" w:pos="4320"/>
+        </w:tabs>
+        <w:ind w:left="4320" w:hanging="360"/>
+      </w:pPr>
+      <w:rPr>
+        <w:rFonts w:ascii="Wingdings" w:hAnsi="Wingdings" w:hint="default"/>
+        <w:sz w:val="20"/>
+      </w:rPr>
+    </w:lvl>
+    <w:lvl w:ilvl="6" w:tentative="1">
+      <w:start w:val="1"/>
+      <w:numFmt w:val="bullet"/>
+      <w:lvlText w:val=""/>
+      <w:lvlJc w:val="left"/>
+      <w:pPr>
+        <w:tabs>
+          <w:tab w:val="num" w:pos="5040"/>
+        </w:tabs>
+        <w:ind w:left="5040" w:hanging="360"/>
+      </w:pPr>
+      <w:rPr>
+        <w:rFonts w:ascii="Wingdings" w:hAnsi="Wingdings" w:hint="default"/>
+        <w:sz w:val="20"/>
+      </w:rPr>
+    </w:lvl>
+    <w:lvl w:ilvl="7" w:tentative="1">
+      <w:start w:val="1"/>
+      <w:numFmt w:val="bullet"/>
+      <w:lvlText w:val=""/>
+      <w:lvlJc w:val="left"/>
+      <w:pPr>
+        <w:tabs>
+          <w:tab w:val="num" w:pos="5760"/>
+        </w:tabs>
+        <w:ind w:left="5760" w:hanging="360"/>
+      </w:pPr>
+      <w:rPr>
+        <w:rFonts w:ascii="Wingdings" w:hAnsi="Wingdings" w:hint="default"/>
+        <w:sz w:val="20"/>
+      </w:rPr>
+    </w:lvl>
+    <w:lvl w:ilvl="8" w:tentative="1">
+      <w:start w:val="1"/>
+      <w:numFmt w:val="bullet"/>
+      <w:lvlText w:val=""/>
+      <w:lvlJc w:val="left"/>
+      <w:pPr>
+        <w:tabs>
+          <w:tab w:val="num" w:pos="6480"/>
+        </w:tabs>
+        <w:ind w:left="6480" w:hanging="360"/>
+      </w:pPr>
+      <w:rPr>
+        <w:rFonts w:ascii="Wingdings" w:hAnsi="Wingdings" w:hint="default"/>
+        <w:sz w:val="20"/>
+      </w:rPr>
+    </w:lvl>
+  </w:abstractNum>
+  <w:abstractNum w:abstractNumId="8" w15:restartNumberingAfterBreak="0">
     <w:nsid w:val="296370D6"/>
     <w:multiLevelType w:val="hybridMultilevel"/>
     <w:tmpl w:val="2EEC7D34"/>
@@ -4635,7 +4913,7 @@
       </w:rPr>
     </w:lvl>
   </w:abstractNum>
-  <w:abstractNum w:abstractNumId="8" w15:restartNumberingAfterBreak="0">
+  <w:abstractNum w:abstractNumId="9" w15:restartNumberingAfterBreak="0">
     <w:nsid w:val="2C0C10FC"/>
     <w:multiLevelType w:val="hybridMultilevel"/>
     <w:tmpl w:val="B1A80864"/>
@@ -4748,7 +5026,7 @@
       </w:rPr>
     </w:lvl>
   </w:abstractNum>
-  <w:abstractNum w:abstractNumId="9" w15:restartNumberingAfterBreak="0">
+  <w:abstractNum w:abstractNumId="10" w15:restartNumberingAfterBreak="0">
     <w:nsid w:val="33697C58"/>
     <w:multiLevelType w:val="hybridMultilevel"/>
     <w:tmpl w:val="3F144836"/>
@@ -4861,7 +5139,7 @@
       </w:rPr>
     </w:lvl>
   </w:abstractNum>
-  <w:abstractNum w:abstractNumId="10" w15:restartNumberingAfterBreak="0">
+  <w:abstractNum w:abstractNumId="11" w15:restartNumberingAfterBreak="0">
     <w:nsid w:val="51B30A8A"/>
     <w:multiLevelType w:val="hybridMultilevel"/>
     <w:tmpl w:val="04EE9ECA"/>
@@ -4950,7 +5228,7 @@
       </w:pPr>
     </w:lvl>
   </w:abstractNum>
-  <w:abstractNum w:abstractNumId="11" w15:restartNumberingAfterBreak="0">
+  <w:abstractNum w:abstractNumId="12" w15:restartNumberingAfterBreak="0">
     <w:nsid w:val="5AD01B44"/>
     <w:multiLevelType w:val="hybridMultilevel"/>
     <w:tmpl w:val="3528C362"/>
@@ -5039,7 +5317,7 @@
       </w:pPr>
     </w:lvl>
   </w:abstractNum>
-  <w:abstractNum w:abstractNumId="12" w15:restartNumberingAfterBreak="0">
+  <w:abstractNum w:abstractNumId="13" w15:restartNumberingAfterBreak="0">
     <w:nsid w:val="658208AC"/>
     <w:multiLevelType w:val="hybridMultilevel"/>
     <w:tmpl w:val="16480946"/>
@@ -5128,7 +5406,7 @@
       </w:pPr>
     </w:lvl>
   </w:abstractNum>
-  <w:abstractNum w:abstractNumId="13" w15:restartNumberingAfterBreak="0">
+  <w:abstractNum w:abstractNumId="14" w15:restartNumberingAfterBreak="0">
     <w:nsid w:val="70146FF1"/>
     <w:multiLevelType w:val="hybridMultilevel"/>
     <w:tmpl w:val="FDE048D4"/>
@@ -5217,7 +5495,7 @@
       </w:pPr>
     </w:lvl>
   </w:abstractNum>
-  <w:abstractNum w:abstractNumId="14" w15:restartNumberingAfterBreak="0">
+  <w:abstractNum w:abstractNumId="15" w15:restartNumberingAfterBreak="0">
     <w:nsid w:val="71C4479F"/>
     <w:multiLevelType w:val="hybridMultilevel"/>
     <w:tmpl w:val="169A7B6C"/>
@@ -5330,7 +5608,7 @@
       </w:rPr>
     </w:lvl>
   </w:abstractNum>
-  <w:abstractNum w:abstractNumId="15" w15:restartNumberingAfterBreak="0">
+  <w:abstractNum w:abstractNumId="16" w15:restartNumberingAfterBreak="0">
     <w:nsid w:val="7AA7280D"/>
     <w:multiLevelType w:val="hybridMultilevel"/>
     <w:tmpl w:val="E88249BC"/>
@@ -5419,7 +5697,7 @@
       </w:pPr>
     </w:lvl>
   </w:abstractNum>
-  <w:abstractNum w:abstractNumId="16" w15:restartNumberingAfterBreak="0">
+  <w:abstractNum w:abstractNumId="17" w15:restartNumberingAfterBreak="0">
     <w:nsid w:val="7D324485"/>
     <w:multiLevelType w:val="hybridMultilevel"/>
     <w:tmpl w:val="ED1278FE"/>
@@ -5532,37 +5810,37 @@
     </w:lvl>
   </w:abstractNum>
   <w:num w:numId="1">
+    <w:abstractNumId w:val="14"/>
+  </w:num>
+  <w:num w:numId="2">
     <w:abstractNumId w:val="13"/>
   </w:num>
-  <w:num w:numId="2">
+  <w:num w:numId="3">
     <w:abstractNumId w:val="12"/>
-  </w:num>
-  <w:num w:numId="3">
-    <w:abstractNumId w:val="11"/>
   </w:num>
   <w:num w:numId="4">
     <w:abstractNumId w:val="2"/>
   </w:num>
   <w:num w:numId="5">
-    <w:abstractNumId w:val="7"/>
+    <w:abstractNumId w:val="8"/>
   </w:num>
   <w:num w:numId="6">
-    <w:abstractNumId w:val="14"/>
+    <w:abstractNumId w:val="15"/>
   </w:num>
   <w:num w:numId="7">
-    <w:abstractNumId w:val="8"/>
+    <w:abstractNumId w:val="9"/>
   </w:num>
   <w:num w:numId="8">
-    <w:abstractNumId w:val="9"/>
+    <w:abstractNumId w:val="10"/>
   </w:num>
   <w:num w:numId="9">
     <w:abstractNumId w:val="0"/>
   </w:num>
   <w:num w:numId="10">
-    <w:abstractNumId w:val="15"/>
+    <w:abstractNumId w:val="16"/>
   </w:num>
   <w:num w:numId="11">
-    <w:abstractNumId w:val="10"/>
+    <w:abstractNumId w:val="11"/>
   </w:num>
   <w:num w:numId="12">
     <w:abstractNumId w:val="1"/>
@@ -5577,10 +5855,13 @@
     <w:abstractNumId w:val="5"/>
   </w:num>
   <w:num w:numId="16">
-    <w:abstractNumId w:val="16"/>
+    <w:abstractNumId w:val="17"/>
   </w:num>
   <w:num w:numId="17">
     <w:abstractNumId w:val="6"/>
+  </w:num>
+  <w:num w:numId="18">
+    <w:abstractNumId w:val="7"/>
   </w:num>
 </w:numbering>
 </file>
@@ -6049,6 +6330,28 @@
       <w:szCs w:val="24"/>
     </w:rPr>
   </w:style>
+  <w:style w:type="paragraph" w:styleId="Heading4">
+    <w:name w:val="heading 4"/>
+    <w:basedOn w:val="Normal"/>
+    <w:next w:val="Normal"/>
+    <w:link w:val="Heading4Char"/>
+    <w:uiPriority w:val="9"/>
+    <w:unhideWhenUsed/>
+    <w:qFormat/>
+    <w:rsid w:val="00EF2450"/>
+    <w:pPr>
+      <w:keepNext/>
+      <w:keepLines/>
+      <w:spacing w:before="40" w:after="0"/>
+      <w:outlineLvl w:val="3"/>
+    </w:pPr>
+    <w:rPr>
+      <w:rFonts w:asciiTheme="majorHAnsi" w:eastAsiaTheme="majorEastAsia" w:hAnsiTheme="majorHAnsi" w:cstheme="majorBidi"/>
+      <w:i/>
+      <w:iCs/>
+      <w:color w:val="2F5496" w:themeColor="accent1" w:themeShade="BF"/>
+    </w:rPr>
+  </w:style>
   <w:style w:type="character" w:default="1" w:styleId="DefaultParagraphFont">
     <w:name w:val="Default Paragraph Font"/>
     <w:uiPriority w:val="1"/>
@@ -6175,6 +6478,19 @@
       <w:color w:val="1F3763" w:themeColor="accent1" w:themeShade="7F"/>
       <w:sz w:val="24"/>
       <w:szCs w:val="24"/>
+    </w:rPr>
+  </w:style>
+  <w:style w:type="character" w:customStyle="1" w:styleId="Heading4Char">
+    <w:name w:val="Heading 4 Char"/>
+    <w:basedOn w:val="DefaultParagraphFont"/>
+    <w:link w:val="Heading4"/>
+    <w:uiPriority w:val="9"/>
+    <w:rsid w:val="00EF2450"/>
+    <w:rPr>
+      <w:rFonts w:asciiTheme="majorHAnsi" w:eastAsiaTheme="majorEastAsia" w:hAnsiTheme="majorHAnsi" w:cstheme="majorBidi"/>
+      <w:i/>
+      <w:iCs/>
+      <w:color w:val="2F5496" w:themeColor="accent1" w:themeShade="BF"/>
     </w:rPr>
   </w:style>
 </w:styles>

</xml_diff>

<commit_message>
Add keyboard shortcuts to "how-to"
</commit_message>
<xml_diff>
--- a/src/assets/How-To.docx
+++ b/src/assets/How-To.docx
@@ -1406,14 +1406,27 @@
       <w:r>
         <w:t xml:space="preserve">Figure </w:t>
       </w:r>
-      <w:fldSimple w:instr=" SEQ Figure \* ARABIC ">
-        <w:r>
-          <w:rPr>
-            <w:noProof/>
-          </w:rPr>
-          <w:t>11</w:t>
-        </w:r>
-      </w:fldSimple>
+      <w:r>
+        <w:fldChar w:fldCharType="begin"/>
+      </w:r>
+      <w:r>
+        <w:instrText xml:space="preserve"> SEQ Figure \* ARABIC </w:instrText>
+      </w:r>
+      <w:r>
+        <w:fldChar w:fldCharType="separate"/>
+      </w:r>
+      <w:r>
+        <w:rPr>
+          <w:noProof/>
+        </w:rPr>
+        <w:t>11</w:t>
+      </w:r>
+      <w:r>
+        <w:rPr>
+          <w:noProof/>
+        </w:rPr>
+        <w:fldChar w:fldCharType="end"/>
+      </w:r>
       <w:r>
         <w:t xml:space="preserve"> Applying GDPR and All, then filter by GDPR Article 33</w:t>
       </w:r>
@@ -1618,14 +1631,27 @@
       <w:r>
         <w:t xml:space="preserve">Figure </w:t>
       </w:r>
-      <w:fldSimple w:instr=" SEQ Figure \* ARABIC ">
-        <w:r>
-          <w:rPr>
-            <w:noProof/>
-          </w:rPr>
-          <w:t>13</w:t>
-        </w:r>
-      </w:fldSimple>
+      <w:r>
+        <w:fldChar w:fldCharType="begin"/>
+      </w:r>
+      <w:r>
+        <w:instrText xml:space="preserve"> SEQ Figure \* ARABIC </w:instrText>
+      </w:r>
+      <w:r>
+        <w:fldChar w:fldCharType="separate"/>
+      </w:r>
+      <w:r>
+        <w:rPr>
+          <w:noProof/>
+        </w:rPr>
+        <w:t>13</w:t>
+      </w:r>
+      <w:r>
+        <w:rPr>
+          <w:noProof/>
+        </w:rPr>
+        <w:fldChar w:fldCharType="end"/>
+      </w:r>
       <w:r>
         <w:t xml:space="preserve"> Displaying non-English </w:t>
       </w:r>
@@ -1787,14 +1813,27 @@
       <w:r>
         <w:t xml:space="preserve">Figure </w:t>
       </w:r>
-      <w:fldSimple w:instr=" SEQ Figure \* ARABIC ">
-        <w:r>
-          <w:rPr>
-            <w:noProof/>
-          </w:rPr>
-          <w:t>14</w:t>
-        </w:r>
-      </w:fldSimple>
+      <w:r>
+        <w:fldChar w:fldCharType="begin"/>
+      </w:r>
+      <w:r>
+        <w:instrText xml:space="preserve"> SEQ Figure \* ARABIC </w:instrText>
+      </w:r>
+      <w:r>
+        <w:fldChar w:fldCharType="separate"/>
+      </w:r>
+      <w:r>
+        <w:rPr>
+          <w:noProof/>
+        </w:rPr>
+        <w:t>14</w:t>
+      </w:r>
+      <w:r>
+        <w:rPr>
+          <w:noProof/>
+        </w:rPr>
+        <w:fldChar w:fldCharType="end"/>
+      </w:r>
       <w:r>
         <w:t xml:space="preserve"> Sankey Diagram toggle</w:t>
       </w:r>
@@ -1806,15 +1845,93 @@
     </w:p>
     <w:p>
       <w:pPr>
-        <w:rPr>
-          <w:b/>
-        </w:rPr>
-      </w:pPr>
-      <w:r>
-        <w:rPr>
-          <w:b/>
-        </w:rPr>
-        <w:br w:type="page"/>
+        <w:pStyle w:val="Heading3"/>
+      </w:pPr>
+      <w:r>
+        <w:t xml:space="preserve">App-specific </w:t>
+      </w:r>
+      <w:r>
+        <w:t>Keyboard Shortcuts:</w:t>
+      </w:r>
+    </w:p>
+    <w:p>
+      <w:pPr>
+        <w:pStyle w:val="ListParagraph"/>
+        <w:numPr>
+          <w:ilvl w:val="0"/>
+          <w:numId w:val="19"/>
+        </w:numPr>
+      </w:pPr>
+      <w:r>
+        <w:t>Move up/down in tree: Shift-Up, Shift-Down</w:t>
+      </w:r>
+    </w:p>
+    <w:p>
+      <w:pPr>
+        <w:pStyle w:val="ListParagraph"/>
+        <w:numPr>
+          <w:ilvl w:val="0"/>
+          <w:numId w:val="19"/>
+        </w:numPr>
+      </w:pPr>
+      <w:r>
+        <w:t>Expand tree, Move to descendant: Shift-</w:t>
+      </w:r>
+      <w:proofErr w:type="gramStart"/>
+      <w:r>
+        <w:t>Right</w:t>
+      </w:r>
+      <w:proofErr w:type="gramEnd"/>
+    </w:p>
+    <w:p>
+      <w:pPr>
+        <w:pStyle w:val="ListParagraph"/>
+        <w:numPr>
+          <w:ilvl w:val="0"/>
+          <w:numId w:val="19"/>
+        </w:numPr>
+      </w:pPr>
+      <w:r>
+        <w:t>Collapse tree, Move to ancestor: Shift-</w:t>
+      </w:r>
+      <w:proofErr w:type="gramStart"/>
+      <w:r>
+        <w:t>Left</w:t>
+      </w:r>
+      <w:proofErr w:type="gramEnd"/>
+    </w:p>
+    <w:p>
+      <w:pPr>
+        <w:pStyle w:val="ListParagraph"/>
+        <w:numPr>
+          <w:ilvl w:val="0"/>
+          <w:numId w:val="19"/>
+        </w:numPr>
+      </w:pPr>
+      <w:r>
+        <w:t xml:space="preserve">Move to tree root: </w:t>
+      </w:r>
+      <w:proofErr w:type="gramStart"/>
+      <w:r>
+        <w:t>Home</w:t>
+      </w:r>
+      <w:proofErr w:type="gramEnd"/>
+    </w:p>
+    <w:p>
+      <w:pPr>
+        <w:pStyle w:val="ListParagraph"/>
+        <w:numPr>
+          <w:ilvl w:val="0"/>
+          <w:numId w:val="19"/>
+        </w:numPr>
+      </w:pPr>
+      <w:r>
+        <w:t>Change tabs: Shift-1, Shift-2, Shift-3</w:t>
+      </w:r>
+    </w:p>
+    <w:p>
+      <w:r>
+        <w:t>Toggle focus between tab and graph columns: Shift-1, Shift-2, Shift-3</w:t>
       </w:r>
     </w:p>
     <w:p>
@@ -5235,6 +5352,119 @@
     </w:lvl>
   </w:abstractNum>
   <w:abstractNum w:abstractNumId="11" w15:restartNumberingAfterBreak="0">
+    <w:nsid w:val="378E0C03"/>
+    <w:multiLevelType w:val="hybridMultilevel"/>
+    <w:tmpl w:val="E8DA76AC"/>
+    <w:lvl w:ilvl="0" w:tplc="04090001">
+      <w:start w:val="1"/>
+      <w:numFmt w:val="bullet"/>
+      <w:lvlText w:val=""/>
+      <w:lvlJc w:val="left"/>
+      <w:pPr>
+        <w:ind w:left="720" w:hanging="360"/>
+      </w:pPr>
+      <w:rPr>
+        <w:rFonts w:ascii="Symbol" w:hAnsi="Symbol" w:hint="default"/>
+      </w:rPr>
+    </w:lvl>
+    <w:lvl w:ilvl="1" w:tplc="04090003" w:tentative="1">
+      <w:start w:val="1"/>
+      <w:numFmt w:val="bullet"/>
+      <w:lvlText w:val="o"/>
+      <w:lvlJc w:val="left"/>
+      <w:pPr>
+        <w:ind w:left="1440" w:hanging="360"/>
+      </w:pPr>
+      <w:rPr>
+        <w:rFonts w:ascii="Courier New" w:hAnsi="Courier New" w:cs="Courier New" w:hint="default"/>
+      </w:rPr>
+    </w:lvl>
+    <w:lvl w:ilvl="2" w:tplc="04090005" w:tentative="1">
+      <w:start w:val="1"/>
+      <w:numFmt w:val="bullet"/>
+      <w:lvlText w:val=""/>
+      <w:lvlJc w:val="left"/>
+      <w:pPr>
+        <w:ind w:left="2160" w:hanging="360"/>
+      </w:pPr>
+      <w:rPr>
+        <w:rFonts w:ascii="Wingdings" w:hAnsi="Wingdings" w:hint="default"/>
+      </w:rPr>
+    </w:lvl>
+    <w:lvl w:ilvl="3" w:tplc="04090001" w:tentative="1">
+      <w:start w:val="1"/>
+      <w:numFmt w:val="bullet"/>
+      <w:lvlText w:val=""/>
+      <w:lvlJc w:val="left"/>
+      <w:pPr>
+        <w:ind w:left="2880" w:hanging="360"/>
+      </w:pPr>
+      <w:rPr>
+        <w:rFonts w:ascii="Symbol" w:hAnsi="Symbol" w:hint="default"/>
+      </w:rPr>
+    </w:lvl>
+    <w:lvl w:ilvl="4" w:tplc="04090003" w:tentative="1">
+      <w:start w:val="1"/>
+      <w:numFmt w:val="bullet"/>
+      <w:lvlText w:val="o"/>
+      <w:lvlJc w:val="left"/>
+      <w:pPr>
+        <w:ind w:left="3600" w:hanging="360"/>
+      </w:pPr>
+      <w:rPr>
+        <w:rFonts w:ascii="Courier New" w:hAnsi="Courier New" w:cs="Courier New" w:hint="default"/>
+      </w:rPr>
+    </w:lvl>
+    <w:lvl w:ilvl="5" w:tplc="04090005" w:tentative="1">
+      <w:start w:val="1"/>
+      <w:numFmt w:val="bullet"/>
+      <w:lvlText w:val=""/>
+      <w:lvlJc w:val="left"/>
+      <w:pPr>
+        <w:ind w:left="4320" w:hanging="360"/>
+      </w:pPr>
+      <w:rPr>
+        <w:rFonts w:ascii="Wingdings" w:hAnsi="Wingdings" w:hint="default"/>
+      </w:rPr>
+    </w:lvl>
+    <w:lvl w:ilvl="6" w:tplc="04090001" w:tentative="1">
+      <w:start w:val="1"/>
+      <w:numFmt w:val="bullet"/>
+      <w:lvlText w:val=""/>
+      <w:lvlJc w:val="left"/>
+      <w:pPr>
+        <w:ind w:left="5040" w:hanging="360"/>
+      </w:pPr>
+      <w:rPr>
+        <w:rFonts w:ascii="Symbol" w:hAnsi="Symbol" w:hint="default"/>
+      </w:rPr>
+    </w:lvl>
+    <w:lvl w:ilvl="7" w:tplc="04090003" w:tentative="1">
+      <w:start w:val="1"/>
+      <w:numFmt w:val="bullet"/>
+      <w:lvlText w:val="o"/>
+      <w:lvlJc w:val="left"/>
+      <w:pPr>
+        <w:ind w:left="5760" w:hanging="360"/>
+      </w:pPr>
+      <w:rPr>
+        <w:rFonts w:ascii="Courier New" w:hAnsi="Courier New" w:cs="Courier New" w:hint="default"/>
+      </w:rPr>
+    </w:lvl>
+    <w:lvl w:ilvl="8" w:tplc="04090005" w:tentative="1">
+      <w:start w:val="1"/>
+      <w:numFmt w:val="bullet"/>
+      <w:lvlText w:val=""/>
+      <w:lvlJc w:val="left"/>
+      <w:pPr>
+        <w:ind w:left="6480" w:hanging="360"/>
+      </w:pPr>
+      <w:rPr>
+        <w:rFonts w:ascii="Wingdings" w:hAnsi="Wingdings" w:hint="default"/>
+      </w:rPr>
+    </w:lvl>
+  </w:abstractNum>
+  <w:abstractNum w:abstractNumId="12" w15:restartNumberingAfterBreak="0">
     <w:nsid w:val="51B30A8A"/>
     <w:multiLevelType w:val="hybridMultilevel"/>
     <w:tmpl w:val="04EE9ECA"/>
@@ -5323,7 +5553,7 @@
       </w:pPr>
     </w:lvl>
   </w:abstractNum>
-  <w:abstractNum w:abstractNumId="12" w15:restartNumberingAfterBreak="0">
+  <w:abstractNum w:abstractNumId="13" w15:restartNumberingAfterBreak="0">
     <w:nsid w:val="5AD01B44"/>
     <w:multiLevelType w:val="hybridMultilevel"/>
     <w:tmpl w:val="3528C362"/>
@@ -5412,7 +5642,7 @@
       </w:pPr>
     </w:lvl>
   </w:abstractNum>
-  <w:abstractNum w:abstractNumId="13" w15:restartNumberingAfterBreak="0">
+  <w:abstractNum w:abstractNumId="14" w15:restartNumberingAfterBreak="0">
     <w:nsid w:val="658208AC"/>
     <w:multiLevelType w:val="hybridMultilevel"/>
     <w:tmpl w:val="16480946"/>
@@ -5501,7 +5731,7 @@
       </w:pPr>
     </w:lvl>
   </w:abstractNum>
-  <w:abstractNum w:abstractNumId="14" w15:restartNumberingAfterBreak="0">
+  <w:abstractNum w:abstractNumId="15" w15:restartNumberingAfterBreak="0">
     <w:nsid w:val="70146FF1"/>
     <w:multiLevelType w:val="hybridMultilevel"/>
     <w:tmpl w:val="FDE048D4"/>
@@ -5590,7 +5820,7 @@
       </w:pPr>
     </w:lvl>
   </w:abstractNum>
-  <w:abstractNum w:abstractNumId="15" w15:restartNumberingAfterBreak="0">
+  <w:abstractNum w:abstractNumId="16" w15:restartNumberingAfterBreak="0">
     <w:nsid w:val="71C4479F"/>
     <w:multiLevelType w:val="hybridMultilevel"/>
     <w:tmpl w:val="169A7B6C"/>
@@ -5703,7 +5933,7 @@
       </w:rPr>
     </w:lvl>
   </w:abstractNum>
-  <w:abstractNum w:abstractNumId="16" w15:restartNumberingAfterBreak="0">
+  <w:abstractNum w:abstractNumId="17" w15:restartNumberingAfterBreak="0">
     <w:nsid w:val="7AA7280D"/>
     <w:multiLevelType w:val="hybridMultilevel"/>
     <w:tmpl w:val="E88249BC"/>
@@ -5792,7 +6022,7 @@
       </w:pPr>
     </w:lvl>
   </w:abstractNum>
-  <w:abstractNum w:abstractNumId="17" w15:restartNumberingAfterBreak="0">
+  <w:abstractNum w:abstractNumId="18" w15:restartNumberingAfterBreak="0">
     <w:nsid w:val="7D324485"/>
     <w:multiLevelType w:val="hybridMultilevel"/>
     <w:tmpl w:val="ED1278FE"/>
@@ -5905,13 +6135,13 @@
     </w:lvl>
   </w:abstractNum>
   <w:num w:numId="1">
+    <w:abstractNumId w:val="15"/>
+  </w:num>
+  <w:num w:numId="2">
     <w:abstractNumId w:val="14"/>
   </w:num>
-  <w:num w:numId="2">
+  <w:num w:numId="3">
     <w:abstractNumId w:val="13"/>
-  </w:num>
-  <w:num w:numId="3">
-    <w:abstractNumId w:val="12"/>
   </w:num>
   <w:num w:numId="4">
     <w:abstractNumId w:val="2"/>
@@ -5920,7 +6150,7 @@
     <w:abstractNumId w:val="8"/>
   </w:num>
   <w:num w:numId="6">
-    <w:abstractNumId w:val="15"/>
+    <w:abstractNumId w:val="16"/>
   </w:num>
   <w:num w:numId="7">
     <w:abstractNumId w:val="9"/>
@@ -5932,10 +6162,10 @@
     <w:abstractNumId w:val="0"/>
   </w:num>
   <w:num w:numId="10">
-    <w:abstractNumId w:val="16"/>
+    <w:abstractNumId w:val="17"/>
   </w:num>
   <w:num w:numId="11">
-    <w:abstractNumId w:val="11"/>
+    <w:abstractNumId w:val="12"/>
   </w:num>
   <w:num w:numId="12">
     <w:abstractNumId w:val="1"/>
@@ -5950,13 +6180,16 @@
     <w:abstractNumId w:val="5"/>
   </w:num>
   <w:num w:numId="16">
-    <w:abstractNumId w:val="17"/>
+    <w:abstractNumId w:val="18"/>
   </w:num>
   <w:num w:numId="17">
     <w:abstractNumId w:val="6"/>
   </w:num>
   <w:num w:numId="18">
     <w:abstractNumId w:val="7"/>
+  </w:num>
+  <w:num w:numId="19">
+    <w:abstractNumId w:val="11"/>
   </w:num>
 </w:numbering>
 </file>

</xml_diff>